<commit_message>
Dopisałem "motywacje podjęcia tematu". Usunąłem wstęp - tam się nic nie da nic dopisać Poprawiłem to co ty pisałeś (miałeś czasem z trzech zdań zrobione jedno, rozdzielone przecinkami, parę literówek i drobnych błędów). Poprawiłem formatowanie - usunąłem pojedyncze litery na końcach linii i wyjustowałem.
Myślę, że to mogłaby być wersja "do oddania".
</commit_message>
<xml_diff>
--- a/Esej.docx
+++ b/Esej.docx
@@ -26,25 +26,23 @@
           <w:sz w:val="24"/>
           <w:szCs w:val="24"/>
         </w:rPr>
-        <w:t xml:space="preserve">Łukasz </w:t>
-      </w:r>
-      <w:proofErr w:type="spellStart"/>
+        <w:t>Łukasz Necel</w:t>
+      </w:r>
       <w:r>
         <w:rPr>
           <w:rFonts w:cs="Times New Roman"/>
           <w:sz w:val="24"/>
           <w:szCs w:val="24"/>
         </w:rPr>
-        <w:t>Necel</w:t>
-      </w:r>
-      <w:proofErr w:type="spellEnd"/>
+        <w:t>,</w:t>
+      </w:r>
       <w:r>
         <w:rPr>
           <w:rFonts w:cs="Times New Roman"/>
           <w:sz w:val="24"/>
           <w:szCs w:val="24"/>
         </w:rPr>
-        <w:t>,</w:t>
+        <w:t xml:space="preserve"> </w:t>
       </w:r>
       <w:r>
         <w:rPr>
@@ -52,58 +50,50 @@
           <w:sz w:val="24"/>
           <w:szCs w:val="24"/>
         </w:rPr>
-        <w:t xml:space="preserve"> </w:t>
-      </w:r>
-      <w:r>
+        <w:t>143301</w:t>
+      </w:r>
+    </w:p>
+    <w:p>
+      <w:pPr>
+        <w:jc w:val="right"/>
         <w:rPr>
           <w:rFonts w:cs="Times New Roman"/>
           <w:sz w:val="24"/>
           <w:szCs w:val="24"/>
         </w:rPr>
-        <w:t>143301</w:t>
-      </w:r>
-    </w:p>
-    <w:p>
-      <w:pPr>
-        <w:jc w:val="right"/>
+      </w:pPr>
+      <w:r>
         <w:rPr>
           <w:rFonts w:cs="Times New Roman"/>
           <w:sz w:val="24"/>
           <w:szCs w:val="24"/>
         </w:rPr>
-      </w:pPr>
+        <w:t xml:space="preserve">Tomasz </w:t>
+      </w:r>
+      <w:proofErr w:type="spellStart"/>
       <w:r>
         <w:rPr>
           <w:rFonts w:cs="Times New Roman"/>
           <w:sz w:val="24"/>
           <w:szCs w:val="24"/>
         </w:rPr>
-        <w:t xml:space="preserve">Tomasz </w:t>
-      </w:r>
-      <w:proofErr w:type="spellStart"/>
+        <w:t>Gajger</w:t>
+      </w:r>
+      <w:proofErr w:type="spellEnd"/>
       <w:r>
         <w:rPr>
           <w:rFonts w:cs="Times New Roman"/>
           <w:sz w:val="24"/>
           <w:szCs w:val="24"/>
         </w:rPr>
-        <w:t>Gajger</w:t>
-      </w:r>
-      <w:proofErr w:type="spellEnd"/>
+        <w:t>,</w:t>
+      </w:r>
       <w:r>
         <w:rPr>
           <w:rFonts w:cs="Times New Roman"/>
           <w:sz w:val="24"/>
           <w:szCs w:val="24"/>
         </w:rPr>
-        <w:t>,</w:t>
-      </w:r>
-      <w:r>
-        <w:rPr>
-          <w:rFonts w:cs="Times New Roman"/>
-          <w:sz w:val="24"/>
-          <w:szCs w:val="24"/>
-        </w:rPr>
         <w:t xml:space="preserve"> 143218</w:t>
       </w:r>
     </w:p>
@@ -163,119 +153,51 @@
           <w:sz w:val="40"/>
           <w:szCs w:val="40"/>
         </w:rPr>
-        <w:t>Wstęp</w:t>
-      </w:r>
-    </w:p>
-    <w:p>
-      <w:pPr>
-        <w:ind w:firstLine="567"/>
-        <w:rPr>
-          <w:rFonts w:ascii="Times New Roman" w:hAnsi="Times New Roman" w:cs="Times New Roman"/>
-          <w:sz w:val="27"/>
-          <w:szCs w:val="27"/>
-        </w:rPr>
-      </w:pPr>
-      <w:r>
-        <w:rPr>
-          <w:rFonts w:ascii="Times New Roman" w:hAnsi="Times New Roman" w:cs="Times New Roman"/>
-          <w:sz w:val="27"/>
-          <w:szCs w:val="27"/>
-        </w:rPr>
-        <w:t>Coś</w:t>
-      </w:r>
-      <w:r>
-        <w:rPr>
-          <w:rFonts w:ascii="Times New Roman" w:hAnsi="Times New Roman" w:cs="Times New Roman"/>
-          <w:sz w:val="27"/>
-          <w:szCs w:val="27"/>
-        </w:rPr>
-        <w:t xml:space="preserve"> </w:t>
-      </w:r>
-      <w:r>
-        <w:rPr>
-          <w:rFonts w:ascii="Times New Roman" w:hAnsi="Times New Roman" w:cs="Times New Roman"/>
-          <w:sz w:val="27"/>
-          <w:szCs w:val="27"/>
-        </w:rPr>
-        <w:t>tam, coś</w:t>
-      </w:r>
-      <w:r>
-        <w:rPr>
-          <w:rFonts w:ascii="Times New Roman" w:hAnsi="Times New Roman" w:cs="Times New Roman"/>
-          <w:sz w:val="27"/>
-          <w:szCs w:val="27"/>
-        </w:rPr>
-        <w:t xml:space="preserve"> </w:t>
-      </w:r>
-      <w:r>
-        <w:rPr>
-          <w:rFonts w:ascii="Times New Roman" w:hAnsi="Times New Roman" w:cs="Times New Roman"/>
-          <w:sz w:val="27"/>
-          <w:szCs w:val="27"/>
-        </w:rPr>
-        <w:t>tam, coś</w:t>
-      </w:r>
-      <w:r>
-        <w:rPr>
-          <w:rFonts w:ascii="Times New Roman" w:hAnsi="Times New Roman" w:cs="Times New Roman"/>
-          <w:sz w:val="27"/>
-          <w:szCs w:val="27"/>
-        </w:rPr>
-        <w:t xml:space="preserve"> </w:t>
-      </w:r>
-      <w:r>
-        <w:rPr>
-          <w:rFonts w:ascii="Times New Roman" w:hAnsi="Times New Roman" w:cs="Times New Roman"/>
-          <w:sz w:val="27"/>
-          <w:szCs w:val="27"/>
-        </w:rPr>
-        <w:t>tam...</w:t>
-      </w:r>
-    </w:p>
-    <w:p>
-      <w:pPr>
+        <w:t>T</w:t>
+      </w:r>
+      <w:r>
         <w:rPr>
           <w:rFonts w:ascii="Times New Roman" w:hAnsi="Times New Roman" w:cs="Times New Roman"/>
           <w:b/>
           <w:sz w:val="40"/>
           <w:szCs w:val="40"/>
         </w:rPr>
-      </w:pPr>
-      <w:r>
-        <w:rPr>
-          <w:rFonts w:ascii="Times New Roman" w:hAnsi="Times New Roman" w:cs="Times New Roman"/>
-          <w:b/>
-          <w:sz w:val="40"/>
-          <w:szCs w:val="40"/>
-        </w:rPr>
-        <w:t>T</w:t>
-      </w:r>
-      <w:r>
-        <w:rPr>
-          <w:rFonts w:ascii="Times New Roman" w:hAnsi="Times New Roman" w:cs="Times New Roman"/>
-          <w:b/>
-          <w:sz w:val="40"/>
-          <w:szCs w:val="40"/>
-        </w:rPr>
         <w:t>ematyka pracy</w:t>
       </w:r>
     </w:p>
     <w:p>
       <w:pPr>
         <w:ind w:firstLine="567"/>
-        <w:rPr>
-          <w:rFonts w:ascii="Times New Roman" w:hAnsi="Times New Roman" w:cs="Times New Roman"/>
-          <w:sz w:val="27"/>
-          <w:szCs w:val="27"/>
-        </w:rPr>
-      </w:pPr>
-      <w:r>
-        <w:rPr>
-          <w:rFonts w:ascii="Times New Roman" w:hAnsi="Times New Roman" w:cs="Times New Roman"/>
-          <w:sz w:val="27"/>
-          <w:szCs w:val="27"/>
-        </w:rPr>
-        <w:t xml:space="preserve">Tematem pracy jest stworzenie gry podobnej do popularnego </w:t>
+        <w:jc w:val="both"/>
+        <w:rPr>
+          <w:rFonts w:ascii="Times New Roman" w:hAnsi="Times New Roman" w:cs="Times New Roman"/>
+          <w:sz w:val="27"/>
+          <w:szCs w:val="27"/>
+        </w:rPr>
+      </w:pPr>
+      <w:r>
+        <w:rPr>
+          <w:rFonts w:ascii="Times New Roman" w:hAnsi="Times New Roman" w:cs="Times New Roman"/>
+          <w:sz w:val="27"/>
+          <w:szCs w:val="27"/>
+        </w:rPr>
+        <w:t>Tematem pracy</w:t>
+      </w:r>
+      <w:r>
+        <w:rPr>
+          <w:rFonts w:ascii="Times New Roman" w:hAnsi="Times New Roman" w:cs="Times New Roman"/>
+          <w:sz w:val="27"/>
+          <w:szCs w:val="27"/>
+        </w:rPr>
+        <w:t>, realizowanej przez nas w ramach projektu z przedmiotu Oprogramowanie Systemowe,</w:t>
+      </w:r>
+      <w:r>
+        <w:rPr>
+          <w:rFonts w:ascii="Times New Roman" w:hAnsi="Times New Roman" w:cs="Times New Roman"/>
+          <w:sz w:val="27"/>
+          <w:szCs w:val="27"/>
+        </w:rPr>
+        <w:t xml:space="preserve"> jest stworzenie gry podobnej do popularnego </w:t>
       </w:r>
       <w:proofErr w:type="spellStart"/>
       <w:r>
@@ -328,7 +250,23 @@
           <w:sz w:val="27"/>
           <w:szCs w:val="27"/>
         </w:rPr>
-        <w:t xml:space="preserve"> Projekt będzie realizowany w oparciu o środowisko EDK II - EFI Develop</w:t>
+        <w:t xml:space="preserve"> Projekt będzie realizowany w</w:t>
+      </w:r>
+      <w:r>
+        <w:rPr>
+          <w:rFonts w:ascii="Times New Roman" w:hAnsi="Times New Roman" w:cs="Times New Roman"/>
+          <w:sz w:val="27"/>
+          <w:szCs w:val="27"/>
+        </w:rPr>
+        <w:t> </w:t>
+      </w:r>
+      <w:r>
+        <w:rPr>
+          <w:rFonts w:ascii="Times New Roman" w:hAnsi="Times New Roman" w:cs="Times New Roman"/>
+          <w:sz w:val="27"/>
+          <w:szCs w:val="27"/>
+        </w:rPr>
+        <w:t>oparciu o środowisko EDK II - EFI Develop</w:t>
       </w:r>
       <w:r>
         <w:rPr>
@@ -427,6 +365,7 @@
     </w:p>
     <w:p>
       <w:pPr>
+        <w:jc w:val="both"/>
         <w:rPr>
           <w:rFonts w:ascii="Times New Roman" w:hAnsi="Times New Roman" w:cs="Times New Roman"/>
           <w:sz w:val="27"/>
@@ -511,6 +450,16 @@
         </w:rPr>
         <w:t>entowanie jej działania na maszynie wirtualnej.</w:t>
       </w:r>
+    </w:p>
+    <w:p>
+      <w:pPr>
+        <w:rPr>
+          <w:rFonts w:ascii="Times New Roman" w:hAnsi="Times New Roman" w:cs="Times New Roman"/>
+          <w:b/>
+          <w:sz w:val="40"/>
+          <w:szCs w:val="40"/>
+        </w:rPr>
+      </w:pPr>
     </w:p>
     <w:p>
       <w:pPr>
@@ -627,6 +576,7 @@
       <w:pPr>
         <w:spacing w:before="100" w:beforeAutospacing="1" w:after="100" w:afterAutospacing="1" w:line="240" w:lineRule="auto"/>
         <w:ind w:firstLine="567"/>
+        <w:jc w:val="both"/>
         <w:rPr>
           <w:rFonts w:ascii="Times New Roman" w:eastAsia="Times New Roman" w:hAnsi="Times New Roman" w:cs="Times New Roman"/>
           <w:color w:val="000000"/>
@@ -752,6 +702,7 @@
     <w:p>
       <w:pPr>
         <w:spacing w:before="100" w:beforeAutospacing="1" w:after="100" w:afterAutospacing="1" w:line="240" w:lineRule="auto"/>
+        <w:jc w:val="both"/>
         <w:rPr>
           <w:rFonts w:ascii="Times New Roman" w:eastAsia="Times New Roman" w:hAnsi="Times New Roman" w:cs="Times New Roman"/>
           <w:color w:val="000000"/>
@@ -1207,6 +1158,7 @@
     <w:p>
       <w:pPr>
         <w:spacing w:before="100" w:beforeAutospacing="1" w:after="100" w:afterAutospacing="1" w:line="240" w:lineRule="auto"/>
+        <w:jc w:val="both"/>
         <w:rPr>
           <w:rFonts w:ascii="Times New Roman" w:eastAsia="Times New Roman" w:hAnsi="Times New Roman" w:cs="Times New Roman"/>
           <w:color w:val="000000"/>
@@ -1363,6 +1315,7 @@
       <w:pPr>
         <w:spacing w:before="100" w:beforeAutospacing="1" w:after="100" w:afterAutospacing="1" w:line="240" w:lineRule="auto"/>
         <w:ind w:firstLine="567"/>
+        <w:jc w:val="both"/>
         <w:rPr>
           <w:rFonts w:ascii="Times New Roman" w:eastAsia="Times New Roman" w:hAnsi="Times New Roman" w:cs="Times New Roman"/>
           <w:color w:val="000000"/>
@@ -1390,7 +1343,47 @@
           <w:szCs w:val="27"/>
           <w:lang w:eastAsia="pl-PL"/>
         </w:rPr>
-        <w:t>ie, nie stanowi poważnego błędu. Zmieniono jedynie nazewnictwo, ale ogólna idea stojąca za technologią pozostałą niezmieniona, a samo UEFI jest, de f</w:t>
+        <w:t>ie, nie stanowi poważnego błędu. Zmieniono jedynie nazewnictwo, ale ogólna idea stojąca za technologią pozostał</w:t>
+      </w:r>
+      <w:r>
+        <w:rPr>
+          <w:rFonts w:ascii="Times New Roman" w:eastAsia="Times New Roman" w:hAnsi="Times New Roman" w:cs="Times New Roman"/>
+          <w:color w:val="000000"/>
+          <w:sz w:val="27"/>
+          <w:szCs w:val="27"/>
+          <w:lang w:eastAsia="pl-PL"/>
+        </w:rPr>
+        <w:t>a</w:t>
+      </w:r>
+      <w:r>
+        <w:rPr>
+          <w:rFonts w:ascii="Times New Roman" w:eastAsia="Times New Roman" w:hAnsi="Times New Roman" w:cs="Times New Roman"/>
+          <w:color w:val="000000"/>
+          <w:sz w:val="27"/>
+          <w:szCs w:val="27"/>
+          <w:lang w:eastAsia="pl-PL"/>
+        </w:rPr>
+        <w:t xml:space="preserve"> niezmieniona, a</w:t>
+      </w:r>
+      <w:r>
+        <w:rPr>
+          <w:rFonts w:ascii="Times New Roman" w:eastAsia="Times New Roman" w:hAnsi="Times New Roman" w:cs="Times New Roman"/>
+          <w:color w:val="000000"/>
+          <w:sz w:val="27"/>
+          <w:szCs w:val="27"/>
+          <w:lang w:eastAsia="pl-PL"/>
+        </w:rPr>
+        <w:t> </w:t>
+      </w:r>
+      <w:r>
+        <w:rPr>
+          <w:rFonts w:ascii="Times New Roman" w:eastAsia="Times New Roman" w:hAnsi="Times New Roman" w:cs="Times New Roman"/>
+          <w:color w:val="000000"/>
+          <w:sz w:val="27"/>
+          <w:szCs w:val="27"/>
+          <w:lang w:eastAsia="pl-PL"/>
+        </w:rPr>
+        <w:t>samo UEFI jest, de f</w:t>
       </w:r>
       <w:r>
         <w:rPr>
@@ -1446,6 +1439,7 @@
     <w:p>
       <w:pPr>
         <w:spacing w:before="100" w:beforeAutospacing="1" w:after="100" w:afterAutospacing="1" w:line="240" w:lineRule="auto"/>
+        <w:jc w:val="both"/>
         <w:rPr>
           <w:rFonts w:ascii="Times New Roman" w:eastAsia="Times New Roman" w:hAnsi="Times New Roman" w:cs="Times New Roman"/>
           <w:color w:val="000000"/>
@@ -1543,7 +1537,17 @@
           <w:szCs w:val="27"/>
           <w:lang w:eastAsia="pl-PL"/>
         </w:rPr>
-        <w:t xml:space="preserve">stemem operacyjnym, a </w:t>
+        <w:t>stemem operacyjnym, a</w:t>
+      </w:r>
+      <w:r>
+        <w:rPr>
+          <w:rFonts w:ascii="Times New Roman" w:eastAsia="Times New Roman" w:hAnsi="Times New Roman" w:cs="Times New Roman"/>
+          <w:color w:val="000000"/>
+          <w:sz w:val="27"/>
+          <w:szCs w:val="27"/>
+          <w:lang w:eastAsia="pl-PL"/>
+        </w:rPr>
+        <w:t> </w:t>
       </w:r>
       <w:proofErr w:type="spellStart"/>
       <w:r>
@@ -1554,7 +1558,27 @@
           <w:szCs w:val="27"/>
           <w:lang w:eastAsia="pl-PL"/>
         </w:rPr>
-        <w:t>firmware'm</w:t>
+        <w:t>firmware'</w:t>
+      </w:r>
+      <w:r>
+        <w:rPr>
+          <w:rFonts w:ascii="Times New Roman" w:eastAsia="Times New Roman" w:hAnsi="Times New Roman" w:cs="Times New Roman"/>
+          <w:color w:val="000000"/>
+          <w:sz w:val="27"/>
+          <w:szCs w:val="27"/>
+          <w:lang w:eastAsia="pl-PL"/>
+        </w:rPr>
+        <w:t>e</w:t>
+      </w:r>
+      <w:r>
+        <w:rPr>
+          <w:rFonts w:ascii="Times New Roman" w:eastAsia="Times New Roman" w:hAnsi="Times New Roman" w:cs="Times New Roman"/>
+          <w:color w:val="000000"/>
+          <w:sz w:val="27"/>
+          <w:szCs w:val="27"/>
+          <w:lang w:eastAsia="pl-PL"/>
+        </w:rPr>
+        <w:t>m</w:t>
       </w:r>
       <w:proofErr w:type="spellEnd"/>
       <w:r>
@@ -1591,6 +1615,7 @@
     <w:p>
       <w:pPr>
         <w:spacing w:before="100" w:beforeAutospacing="1" w:after="100" w:afterAutospacing="1" w:line="240" w:lineRule="auto"/>
+        <w:jc w:val="both"/>
         <w:rPr>
           <w:rFonts w:ascii="Times New Roman" w:eastAsia="Times New Roman" w:hAnsi="Times New Roman" w:cs="Times New Roman"/>
           <w:color w:val="000000"/>
@@ -1617,7 +1642,27 @@
           <w:szCs w:val="27"/>
           <w:lang w:eastAsia="pl-PL"/>
         </w:rPr>
-        <w:t xml:space="preserve">oraz programy uruchamiane na nim </w:t>
+        <w:t>oraz programy uruchamiane na nim</w:t>
+      </w:r>
+      <w:r>
+        <w:rPr>
+          <w:rFonts w:ascii="Times New Roman" w:eastAsia="Times New Roman" w:hAnsi="Times New Roman" w:cs="Times New Roman"/>
+          <w:color w:val="000000"/>
+          <w:sz w:val="27"/>
+          <w:szCs w:val="27"/>
+          <w:lang w:eastAsia="pl-PL"/>
+        </w:rPr>
+        <w:t>,</w:t>
+      </w:r>
+      <w:r>
+        <w:rPr>
+          <w:rFonts w:ascii="Times New Roman" w:eastAsia="Times New Roman" w:hAnsi="Times New Roman" w:cs="Times New Roman"/>
+          <w:color w:val="000000"/>
+          <w:sz w:val="27"/>
+          <w:szCs w:val="27"/>
+          <w:lang w:eastAsia="pl-PL"/>
+        </w:rPr>
+        <w:t xml:space="preserve"> </w:t>
       </w:r>
       <w:r>
         <w:rPr>
@@ -1677,7 +1722,47 @@
           <w:szCs w:val="27"/>
           <w:lang w:eastAsia="pl-PL"/>
         </w:rPr>
-        <w:t>system zostanie załadowany, środowisko to jest idealne dla pewnych typów programów, dobre dla innych, a kompletnie wyklucza jeszcze inne.</w:t>
+        <w:t>system zostanie załadowany</w:t>
+      </w:r>
+      <w:r>
+        <w:rPr>
+          <w:rFonts w:ascii="Times New Roman" w:eastAsia="Times New Roman" w:hAnsi="Times New Roman" w:cs="Times New Roman"/>
+          <w:color w:val="000000"/>
+          <w:sz w:val="27"/>
+          <w:szCs w:val="27"/>
+          <w:lang w:eastAsia="pl-PL"/>
+        </w:rPr>
+        <w:t>.</w:t>
+      </w:r>
+      <w:r>
+        <w:rPr>
+          <w:rFonts w:ascii="Times New Roman" w:eastAsia="Times New Roman" w:hAnsi="Times New Roman" w:cs="Times New Roman"/>
+          <w:color w:val="000000"/>
+          <w:sz w:val="27"/>
+          <w:szCs w:val="27"/>
+          <w:lang w:eastAsia="pl-PL"/>
+        </w:rPr>
+        <w:t xml:space="preserve"> </w:t>
+      </w:r>
+      <w:r>
+        <w:rPr>
+          <w:rFonts w:ascii="Times New Roman" w:eastAsia="Times New Roman" w:hAnsi="Times New Roman" w:cs="Times New Roman"/>
+          <w:color w:val="000000"/>
+          <w:sz w:val="27"/>
+          <w:szCs w:val="27"/>
+          <w:lang w:eastAsia="pl-PL"/>
+        </w:rPr>
+        <w:t>Ś</w:t>
+      </w:r>
+      <w:r>
+        <w:rPr>
+          <w:rFonts w:ascii="Times New Roman" w:eastAsia="Times New Roman" w:hAnsi="Times New Roman" w:cs="Times New Roman"/>
+          <w:color w:val="000000"/>
+          <w:sz w:val="27"/>
+          <w:szCs w:val="27"/>
+          <w:lang w:eastAsia="pl-PL"/>
+        </w:rPr>
+        <w:t>rodowisko to jest idealne dla pewnych typów programów, dobre dla innych, a kompletnie wyklucza jeszcze inne.</w:t>
       </w:r>
       <w:r>
         <w:rPr>
@@ -1727,7 +1812,37 @@
           <w:szCs w:val="27"/>
           <w:lang w:eastAsia="pl-PL"/>
         </w:rPr>
-        <w:t>zą ze sobą systemy operacyjne, mamy w nim, na przykład,</w:t>
+        <w:t>zą ze sobą</w:t>
+      </w:r>
+      <w:r>
+        <w:rPr>
+          <w:rFonts w:ascii="Times New Roman" w:eastAsia="Times New Roman" w:hAnsi="Times New Roman" w:cs="Times New Roman"/>
+          <w:color w:val="000000"/>
+          <w:sz w:val="27"/>
+          <w:szCs w:val="27"/>
+          <w:lang w:eastAsia="pl-PL"/>
+        </w:rPr>
+        <w:t xml:space="preserve"> systemy operacyjne - mamy w nim</w:t>
+      </w:r>
+      <w:r>
+        <w:rPr>
+          <w:rFonts w:ascii="Times New Roman" w:eastAsia="Times New Roman" w:hAnsi="Times New Roman" w:cs="Times New Roman"/>
+          <w:color w:val="000000"/>
+          <w:sz w:val="27"/>
+          <w:szCs w:val="27"/>
+          <w:lang w:eastAsia="pl-PL"/>
+        </w:rPr>
+        <w:t xml:space="preserve"> na przy</w:t>
+      </w:r>
+      <w:r>
+        <w:rPr>
+          <w:rFonts w:ascii="Times New Roman" w:eastAsia="Times New Roman" w:hAnsi="Times New Roman" w:cs="Times New Roman"/>
+          <w:color w:val="000000"/>
+          <w:sz w:val="27"/>
+          <w:szCs w:val="27"/>
+          <w:lang w:eastAsia="pl-PL"/>
+        </w:rPr>
+        <w:t>kład</w:t>
       </w:r>
       <w:r>
         <w:rPr>
@@ -1858,6 +1973,7 @@
           <w:numId w:val="2"/>
         </w:numPr>
         <w:spacing w:before="240" w:after="240" w:line="240" w:lineRule="auto"/>
+        <w:jc w:val="both"/>
         <w:rPr>
           <w:rFonts w:ascii="Times New Roman" w:eastAsia="Times New Roman" w:hAnsi="Times New Roman" w:cs="Times New Roman"/>
           <w:color w:val="000000"/>
@@ -2018,6 +2134,7 @@
           <w:numId w:val="2"/>
         </w:numPr>
         <w:spacing w:before="240" w:after="240" w:line="240" w:lineRule="auto"/>
+        <w:jc w:val="both"/>
         <w:rPr>
           <w:rFonts w:ascii="Times New Roman" w:eastAsia="Times New Roman" w:hAnsi="Times New Roman" w:cs="Times New Roman"/>
           <w:color w:val="000000"/>
@@ -2146,17 +2263,47 @@
           <w:szCs w:val="27"/>
           <w:lang w:eastAsia="pl-PL"/>
         </w:rPr>
-        <w:t>,</w:t>
-      </w:r>
-      <w:r>
-        <w:rPr>
-          <w:rFonts w:ascii="Times New Roman" w:eastAsia="Times New Roman" w:hAnsi="Times New Roman" w:cs="Times New Roman"/>
-          <w:color w:val="000000"/>
-          <w:sz w:val="27"/>
-          <w:szCs w:val="27"/>
-          <w:lang w:eastAsia="pl-PL"/>
-        </w:rPr>
-        <w:t xml:space="preserve"> aby załadować jądro</w:t>
+        <w:t xml:space="preserve"> do</w:t>
+      </w:r>
+      <w:r>
+        <w:rPr>
+          <w:rFonts w:ascii="Times New Roman" w:eastAsia="Times New Roman" w:hAnsi="Times New Roman" w:cs="Times New Roman"/>
+          <w:color w:val="000000"/>
+          <w:sz w:val="27"/>
+          <w:szCs w:val="27"/>
+          <w:lang w:eastAsia="pl-PL"/>
+        </w:rPr>
+        <w:t xml:space="preserve"> załadowa</w:t>
+      </w:r>
+      <w:r>
+        <w:rPr>
+          <w:rFonts w:ascii="Times New Roman" w:eastAsia="Times New Roman" w:hAnsi="Times New Roman" w:cs="Times New Roman"/>
+          <w:color w:val="000000"/>
+          <w:sz w:val="27"/>
+          <w:szCs w:val="27"/>
+          <w:lang w:eastAsia="pl-PL"/>
+        </w:rPr>
+        <w:t>nia</w:t>
+      </w:r>
+      <w:r>
+        <w:rPr>
+          <w:rFonts w:ascii="Times New Roman" w:eastAsia="Times New Roman" w:hAnsi="Times New Roman" w:cs="Times New Roman"/>
+          <w:color w:val="000000"/>
+          <w:sz w:val="27"/>
+          <w:szCs w:val="27"/>
+          <w:lang w:eastAsia="pl-PL"/>
+        </w:rPr>
+        <w:t xml:space="preserve"> jądr</w:t>
+      </w:r>
+      <w:r>
+        <w:rPr>
+          <w:rFonts w:ascii="Times New Roman" w:eastAsia="Times New Roman" w:hAnsi="Times New Roman" w:cs="Times New Roman"/>
+          <w:color w:val="000000"/>
+          <w:sz w:val="27"/>
+          <w:szCs w:val="27"/>
+          <w:lang w:eastAsia="pl-PL"/>
+        </w:rPr>
+        <w:t>a</w:t>
       </w:r>
       <w:r>
         <w:rPr>
@@ -2186,17 +2333,67 @@
           <w:szCs w:val="27"/>
           <w:lang w:eastAsia="pl-PL"/>
         </w:rPr>
-        <w:t xml:space="preserve"> do pamięci i zainicjalizować</w:t>
-      </w:r>
-      <w:r>
-        <w:rPr>
-          <w:rFonts w:ascii="Times New Roman" w:eastAsia="Times New Roman" w:hAnsi="Times New Roman" w:cs="Times New Roman"/>
-          <w:color w:val="000000"/>
-          <w:sz w:val="27"/>
-          <w:szCs w:val="27"/>
-          <w:lang w:eastAsia="pl-PL"/>
-        </w:rPr>
-        <w:t xml:space="preserve"> jego wykonanie</w:t>
+        <w:t>go</w:t>
+      </w:r>
+      <w:r>
+        <w:rPr>
+          <w:rFonts w:ascii="Times New Roman" w:eastAsia="Times New Roman" w:hAnsi="Times New Roman" w:cs="Times New Roman"/>
+          <w:color w:val="000000"/>
+          <w:sz w:val="27"/>
+          <w:szCs w:val="27"/>
+          <w:lang w:eastAsia="pl-PL"/>
+        </w:rPr>
+        <w:t xml:space="preserve"> do pamięci i</w:t>
+      </w:r>
+      <w:r>
+        <w:rPr>
+          <w:rFonts w:ascii="Times New Roman" w:eastAsia="Times New Roman" w:hAnsi="Times New Roman" w:cs="Times New Roman"/>
+          <w:color w:val="000000"/>
+          <w:sz w:val="27"/>
+          <w:szCs w:val="27"/>
+          <w:lang w:eastAsia="pl-PL"/>
+        </w:rPr>
+        <w:t> </w:t>
+      </w:r>
+      <w:r>
+        <w:rPr>
+          <w:rFonts w:ascii="Times New Roman" w:eastAsia="Times New Roman" w:hAnsi="Times New Roman" w:cs="Times New Roman"/>
+          <w:color w:val="000000"/>
+          <w:sz w:val="27"/>
+          <w:szCs w:val="27"/>
+          <w:lang w:eastAsia="pl-PL"/>
+        </w:rPr>
+        <w:t>zainicjalizowa</w:t>
+      </w:r>
+      <w:r>
+        <w:rPr>
+          <w:rFonts w:ascii="Times New Roman" w:eastAsia="Times New Roman" w:hAnsi="Times New Roman" w:cs="Times New Roman"/>
+          <w:color w:val="000000"/>
+          <w:sz w:val="27"/>
+          <w:szCs w:val="27"/>
+          <w:lang w:eastAsia="pl-PL"/>
+        </w:rPr>
+        <w:t>nia</w:t>
+      </w:r>
+      <w:r>
+        <w:rPr>
+          <w:rFonts w:ascii="Times New Roman" w:eastAsia="Times New Roman" w:hAnsi="Times New Roman" w:cs="Times New Roman"/>
+          <w:color w:val="000000"/>
+          <w:sz w:val="27"/>
+          <w:szCs w:val="27"/>
+          <w:lang w:eastAsia="pl-PL"/>
+        </w:rPr>
+        <w:t xml:space="preserve"> jego wykonani</w:t>
+      </w:r>
+      <w:r>
+        <w:rPr>
+          <w:rFonts w:ascii="Times New Roman" w:eastAsia="Times New Roman" w:hAnsi="Times New Roman" w:cs="Times New Roman"/>
+          <w:color w:val="000000"/>
+          <w:sz w:val="27"/>
+          <w:szCs w:val="27"/>
+          <w:lang w:eastAsia="pl-PL"/>
+        </w:rPr>
+        <w:t>a</w:t>
       </w:r>
       <w:r>
         <w:rPr>
@@ -2226,6 +2423,7 @@
           <w:numId w:val="2"/>
         </w:numPr>
         <w:spacing w:before="240" w:after="240" w:line="240" w:lineRule="auto"/>
+        <w:jc w:val="both"/>
         <w:rPr>
           <w:rFonts w:ascii="Times New Roman" w:eastAsia="Times New Roman" w:hAnsi="Times New Roman" w:cs="Times New Roman"/>
           <w:color w:val="000000"/>
@@ -2300,7 +2498,27 @@
           <w:szCs w:val="27"/>
           <w:lang w:eastAsia="pl-PL"/>
         </w:rPr>
-        <w:t xml:space="preserve">rzez lata użytkownicy komputerów PC musieli korzystać z prostych, topornych i sprawiających wrażenie bardziej skomplikowanych niż w rzeczywistości są </w:t>
+        <w:t>rzez lata użytkownicy komputerów PC musieli korzystać z prostych, topornych i</w:t>
+      </w:r>
+      <w:r>
+        <w:rPr>
+          <w:rFonts w:ascii="Times New Roman" w:eastAsia="Times New Roman" w:hAnsi="Times New Roman" w:cs="Times New Roman"/>
+          <w:color w:val="000000"/>
+          <w:sz w:val="27"/>
+          <w:szCs w:val="27"/>
+          <w:lang w:eastAsia="pl-PL"/>
+        </w:rPr>
+        <w:t> </w:t>
+      </w:r>
+      <w:r>
+        <w:rPr>
+          <w:rFonts w:ascii="Times New Roman" w:eastAsia="Times New Roman" w:hAnsi="Times New Roman" w:cs="Times New Roman"/>
+          <w:color w:val="000000"/>
+          <w:sz w:val="27"/>
+          <w:szCs w:val="27"/>
+          <w:lang w:eastAsia="pl-PL"/>
+        </w:rPr>
+        <w:t xml:space="preserve">sprawiających wrażenie bardziej skomplikowanych niż w rzeczywistości są </w:t>
       </w:r>
       <w:proofErr w:type="spellStart"/>
       <w:r>
@@ -2332,7 +2550,87 @@
           <w:szCs w:val="27"/>
           <w:lang w:eastAsia="pl-PL"/>
         </w:rPr>
-        <w:t xml:space="preserve"> Wraz z wprowadzeniem EFI możliwości programistów zostały znacznie poszerzone, obecnie, posiadając wystarczającą wiedzę i umiejętności, można stworzyć interfejsy z rozbudowanym GUI, obsługą myszy i innymi przydatnymi </w:t>
+        <w:t xml:space="preserve"> Wraz z wprowadzeniem EFI</w:t>
+      </w:r>
+      <w:r>
+        <w:rPr>
+          <w:rFonts w:ascii="Times New Roman" w:eastAsia="Times New Roman" w:hAnsi="Times New Roman" w:cs="Times New Roman"/>
+          <w:color w:val="000000"/>
+          <w:sz w:val="27"/>
+          <w:szCs w:val="27"/>
+          <w:lang w:eastAsia="pl-PL"/>
+        </w:rPr>
+        <w:t>,</w:t>
+      </w:r>
+      <w:r>
+        <w:rPr>
+          <w:rFonts w:ascii="Times New Roman" w:eastAsia="Times New Roman" w:hAnsi="Times New Roman" w:cs="Times New Roman"/>
+          <w:color w:val="000000"/>
+          <w:sz w:val="27"/>
+          <w:szCs w:val="27"/>
+          <w:lang w:eastAsia="pl-PL"/>
+        </w:rPr>
+        <w:t xml:space="preserve"> możliwości programistów zostały znacznie poszerzone</w:t>
+      </w:r>
+      <w:r>
+        <w:rPr>
+          <w:rFonts w:ascii="Times New Roman" w:eastAsia="Times New Roman" w:hAnsi="Times New Roman" w:cs="Times New Roman"/>
+          <w:color w:val="000000"/>
+          <w:sz w:val="27"/>
+          <w:szCs w:val="27"/>
+          <w:lang w:eastAsia="pl-PL"/>
+        </w:rPr>
+        <w:t>.</w:t>
+      </w:r>
+      <w:r>
+        <w:rPr>
+          <w:rFonts w:ascii="Times New Roman" w:eastAsia="Times New Roman" w:hAnsi="Times New Roman" w:cs="Times New Roman"/>
+          <w:color w:val="000000"/>
+          <w:sz w:val="27"/>
+          <w:szCs w:val="27"/>
+          <w:lang w:eastAsia="pl-PL"/>
+        </w:rPr>
+        <w:t xml:space="preserve"> </w:t>
+      </w:r>
+      <w:r>
+        <w:rPr>
+          <w:rFonts w:ascii="Times New Roman" w:eastAsia="Times New Roman" w:hAnsi="Times New Roman" w:cs="Times New Roman"/>
+          <w:color w:val="000000"/>
+          <w:sz w:val="27"/>
+          <w:szCs w:val="27"/>
+          <w:lang w:eastAsia="pl-PL"/>
+        </w:rPr>
+        <w:t>O</w:t>
+      </w:r>
+      <w:r>
+        <w:rPr>
+          <w:rFonts w:ascii="Times New Roman" w:eastAsia="Times New Roman" w:hAnsi="Times New Roman" w:cs="Times New Roman"/>
+          <w:color w:val="000000"/>
+          <w:sz w:val="27"/>
+          <w:szCs w:val="27"/>
+          <w:lang w:eastAsia="pl-PL"/>
+        </w:rPr>
+        <w:t>becnie, posiadając wystarczającą wiedzę i</w:t>
+      </w:r>
+      <w:r>
+        <w:rPr>
+          <w:rFonts w:ascii="Times New Roman" w:eastAsia="Times New Roman" w:hAnsi="Times New Roman" w:cs="Times New Roman"/>
+          <w:color w:val="000000"/>
+          <w:sz w:val="27"/>
+          <w:szCs w:val="27"/>
+          <w:lang w:eastAsia="pl-PL"/>
+        </w:rPr>
+        <w:t> </w:t>
+      </w:r>
+      <w:r>
+        <w:rPr>
+          <w:rFonts w:ascii="Times New Roman" w:eastAsia="Times New Roman" w:hAnsi="Times New Roman" w:cs="Times New Roman"/>
+          <w:color w:val="000000"/>
+          <w:sz w:val="27"/>
+          <w:szCs w:val="27"/>
+          <w:lang w:eastAsia="pl-PL"/>
+        </w:rPr>
+        <w:t xml:space="preserve">umiejętności, można stworzyć interfejsy z rozbudowanym GUI, obsługą myszy i innymi przydatnymi </w:t>
       </w:r>
       <w:proofErr w:type="spellStart"/>
       <w:r>
@@ -2416,6 +2714,7 @@
           <w:numId w:val="2"/>
         </w:numPr>
         <w:spacing w:before="240" w:after="240" w:line="240" w:lineRule="auto"/>
+        <w:jc w:val="both"/>
         <w:rPr>
           <w:rFonts w:ascii="Times New Roman" w:eastAsia="Times New Roman" w:hAnsi="Times New Roman" w:cs="Times New Roman"/>
           <w:color w:val="000000"/>
@@ -2474,6 +2773,7 @@
           <w:numId w:val="2"/>
         </w:numPr>
         <w:spacing w:before="240" w:after="240" w:line="240" w:lineRule="auto"/>
+        <w:jc w:val="both"/>
         <w:rPr>
           <w:rFonts w:ascii="Times New Roman" w:eastAsia="Times New Roman" w:hAnsi="Times New Roman" w:cs="Times New Roman"/>
           <w:color w:val="000000"/>
@@ -2573,23 +2873,114 @@
     <w:p>
       <w:pPr>
         <w:spacing w:before="100" w:beforeAutospacing="1" w:after="100" w:afterAutospacing="1" w:line="240" w:lineRule="auto"/>
-        <w:rPr>
-          <w:rFonts w:ascii="Times New Roman" w:eastAsia="Times New Roman" w:hAnsi="Times New Roman" w:cs="Times New Roman"/>
-          <w:color w:val="000000"/>
-          <w:sz w:val="27"/>
-          <w:szCs w:val="27"/>
-          <w:lang w:eastAsia="pl-PL"/>
-        </w:rPr>
-      </w:pPr>
-      <w:r>
-        <w:rPr>
-          <w:rFonts w:ascii="Times New Roman" w:eastAsia="Times New Roman" w:hAnsi="Times New Roman" w:cs="Times New Roman"/>
-          <w:color w:val="000000"/>
-          <w:sz w:val="27"/>
-          <w:szCs w:val="27"/>
-          <w:lang w:eastAsia="pl-PL"/>
-        </w:rPr>
-        <w:t xml:space="preserve">Przykłady programów z powyższych kategorii można z łatwością znaleźć, niektóre programy można nawet zaklasyfikować do kilku z nich, na przykład, GRUB 2 jest zarówno </w:t>
+        <w:jc w:val="both"/>
+        <w:rPr>
+          <w:rFonts w:ascii="Times New Roman" w:eastAsia="Times New Roman" w:hAnsi="Times New Roman" w:cs="Times New Roman"/>
+          <w:color w:val="000000"/>
+          <w:sz w:val="27"/>
+          <w:szCs w:val="27"/>
+          <w:lang w:eastAsia="pl-PL"/>
+        </w:rPr>
+      </w:pPr>
+      <w:r>
+        <w:rPr>
+          <w:rFonts w:ascii="Times New Roman" w:eastAsia="Times New Roman" w:hAnsi="Times New Roman" w:cs="Times New Roman"/>
+          <w:color w:val="000000"/>
+          <w:sz w:val="27"/>
+          <w:szCs w:val="27"/>
+          <w:lang w:eastAsia="pl-PL"/>
+        </w:rPr>
+        <w:t>Przykłady programów z powyższych kategorii można</w:t>
+      </w:r>
+      <w:r>
+        <w:rPr>
+          <w:rFonts w:ascii="Times New Roman" w:eastAsia="Times New Roman" w:hAnsi="Times New Roman" w:cs="Times New Roman"/>
+          <w:color w:val="000000"/>
+          <w:sz w:val="27"/>
+          <w:szCs w:val="27"/>
+          <w:lang w:eastAsia="pl-PL"/>
+        </w:rPr>
+        <w:t xml:space="preserve"> </w:t>
+      </w:r>
+      <w:r>
+        <w:rPr>
+          <w:rFonts w:ascii="Times New Roman" w:eastAsia="Times New Roman" w:hAnsi="Times New Roman" w:cs="Times New Roman"/>
+          <w:color w:val="000000"/>
+          <w:sz w:val="27"/>
+          <w:szCs w:val="27"/>
+          <w:lang w:eastAsia="pl-PL"/>
+        </w:rPr>
+        <w:t>znaleźć</w:t>
+      </w:r>
+      <w:r>
+        <w:rPr>
+          <w:rFonts w:ascii="Times New Roman" w:eastAsia="Times New Roman" w:hAnsi="Times New Roman" w:cs="Times New Roman"/>
+          <w:color w:val="000000"/>
+          <w:sz w:val="27"/>
+          <w:szCs w:val="27"/>
+          <w:lang w:eastAsia="pl-PL"/>
+        </w:rPr>
+        <w:t xml:space="preserve"> z łatwością</w:t>
+      </w:r>
+      <w:r>
+        <w:rPr>
+          <w:rFonts w:ascii="Times New Roman" w:eastAsia="Times New Roman" w:hAnsi="Times New Roman" w:cs="Times New Roman"/>
+          <w:color w:val="000000"/>
+          <w:sz w:val="27"/>
+          <w:szCs w:val="27"/>
+          <w:lang w:eastAsia="pl-PL"/>
+        </w:rPr>
+        <w:t>.</w:t>
+      </w:r>
+      <w:r>
+        <w:rPr>
+          <w:rFonts w:ascii="Times New Roman" w:eastAsia="Times New Roman" w:hAnsi="Times New Roman" w:cs="Times New Roman"/>
+          <w:color w:val="000000"/>
+          <w:sz w:val="27"/>
+          <w:szCs w:val="27"/>
+          <w:lang w:eastAsia="pl-PL"/>
+        </w:rPr>
+        <w:t xml:space="preserve"> </w:t>
+      </w:r>
+      <w:r>
+        <w:rPr>
+          <w:rFonts w:ascii="Times New Roman" w:eastAsia="Times New Roman" w:hAnsi="Times New Roman" w:cs="Times New Roman"/>
+          <w:color w:val="000000"/>
+          <w:sz w:val="27"/>
+          <w:szCs w:val="27"/>
+          <w:lang w:eastAsia="pl-PL"/>
+        </w:rPr>
+        <w:t>N</w:t>
+      </w:r>
+      <w:r>
+        <w:rPr>
+          <w:rFonts w:ascii="Times New Roman" w:eastAsia="Times New Roman" w:hAnsi="Times New Roman" w:cs="Times New Roman"/>
+          <w:color w:val="000000"/>
+          <w:sz w:val="27"/>
+          <w:szCs w:val="27"/>
+          <w:lang w:eastAsia="pl-PL"/>
+        </w:rPr>
+        <w:t>iektóre programy można nawet zaklasyfikow</w:t>
+      </w:r>
+      <w:r>
+        <w:rPr>
+          <w:rFonts w:ascii="Times New Roman" w:eastAsia="Times New Roman" w:hAnsi="Times New Roman" w:cs="Times New Roman"/>
+          <w:color w:val="000000"/>
+          <w:sz w:val="27"/>
+          <w:szCs w:val="27"/>
+          <w:lang w:eastAsia="pl-PL"/>
+        </w:rPr>
+        <w:t>ać do kilku z nich, na przykład</w:t>
+      </w:r>
+      <w:r>
+        <w:rPr>
+          <w:rFonts w:ascii="Times New Roman" w:eastAsia="Times New Roman" w:hAnsi="Times New Roman" w:cs="Times New Roman"/>
+          <w:color w:val="000000"/>
+          <w:sz w:val="27"/>
+          <w:szCs w:val="27"/>
+          <w:lang w:eastAsia="pl-PL"/>
+        </w:rPr>
+        <w:t xml:space="preserve"> GRUB 2 jest zarówno </w:t>
       </w:r>
       <w:proofErr w:type="spellStart"/>
       <w:r>
@@ -2687,7 +3078,37 @@
           <w:szCs w:val="27"/>
           <w:lang w:eastAsia="pl-PL"/>
         </w:rPr>
-        <w:t xml:space="preserve"> z kolei można uznać za program do konfigurowania </w:t>
+        <w:t>,</w:t>
+      </w:r>
+      <w:r>
+        <w:rPr>
+          <w:rFonts w:ascii="Times New Roman" w:eastAsia="Times New Roman" w:hAnsi="Times New Roman" w:cs="Times New Roman"/>
+          <w:color w:val="000000"/>
+          <w:sz w:val="27"/>
+          <w:szCs w:val="27"/>
+          <w:lang w:eastAsia="pl-PL"/>
+        </w:rPr>
+        <w:t xml:space="preserve"> z kolei</w:t>
+      </w:r>
+      <w:r>
+        <w:rPr>
+          <w:rFonts w:ascii="Times New Roman" w:eastAsia="Times New Roman" w:hAnsi="Times New Roman" w:cs="Times New Roman"/>
+          <w:color w:val="000000"/>
+          <w:sz w:val="27"/>
+          <w:szCs w:val="27"/>
+          <w:lang w:eastAsia="pl-PL"/>
+        </w:rPr>
+        <w:t>,</w:t>
+      </w:r>
+      <w:r>
+        <w:rPr>
+          <w:rFonts w:ascii="Times New Roman" w:eastAsia="Times New Roman" w:hAnsi="Times New Roman" w:cs="Times New Roman"/>
+          <w:color w:val="000000"/>
+          <w:sz w:val="27"/>
+          <w:szCs w:val="27"/>
+          <w:lang w:eastAsia="pl-PL"/>
+        </w:rPr>
+        <w:t xml:space="preserve"> można uznać za program do konfigurowania </w:t>
       </w:r>
       <w:proofErr w:type="spellStart"/>
       <w:r>
@@ -2715,23 +3136,44 @@
     <w:p>
       <w:pPr>
         <w:spacing w:before="100" w:beforeAutospacing="1" w:after="240" w:line="240" w:lineRule="auto"/>
-        <w:rPr>
-          <w:rFonts w:ascii="Times New Roman" w:eastAsia="Times New Roman" w:hAnsi="Times New Roman" w:cs="Times New Roman"/>
-          <w:color w:val="000000"/>
-          <w:sz w:val="27"/>
-          <w:szCs w:val="27"/>
-          <w:lang w:eastAsia="pl-PL"/>
-        </w:rPr>
-      </w:pPr>
-      <w:r>
-        <w:rPr>
-          <w:rFonts w:ascii="Times New Roman" w:eastAsia="Times New Roman" w:hAnsi="Times New Roman" w:cs="Times New Roman"/>
-          <w:color w:val="000000"/>
-          <w:sz w:val="27"/>
-          <w:szCs w:val="27"/>
-          <w:lang w:eastAsia="pl-PL"/>
-        </w:rPr>
-        <w:t>Widać wyraźnie, że potencjał EFI jako platformy o szerokiej gamie zastosowań, czeka wciąż na pełne odkrycie. Wraz z biegiem czasu, naszym oczom, powinny się ukazywać coraz bardziej przydatne, kreatywne i złożone programy.</w:t>
+        <w:jc w:val="both"/>
+        <w:rPr>
+          <w:rFonts w:ascii="Times New Roman" w:eastAsia="Times New Roman" w:hAnsi="Times New Roman" w:cs="Times New Roman"/>
+          <w:color w:val="000000"/>
+          <w:sz w:val="27"/>
+          <w:szCs w:val="27"/>
+          <w:lang w:eastAsia="pl-PL"/>
+        </w:rPr>
+      </w:pPr>
+      <w:r>
+        <w:rPr>
+          <w:rFonts w:ascii="Times New Roman" w:eastAsia="Times New Roman" w:hAnsi="Times New Roman" w:cs="Times New Roman"/>
+          <w:color w:val="000000"/>
+          <w:sz w:val="27"/>
+          <w:szCs w:val="27"/>
+          <w:lang w:eastAsia="pl-PL"/>
+        </w:rPr>
+        <w:t>Widać wyraźnie, że potencjał EFI jako platformy o szerokiej gamie zastosowań, czeka wciąż na pełne odkrycie. Wraz z biegiem</w:t>
+      </w:r>
+      <w:r>
+        <w:rPr>
+          <w:rFonts w:ascii="Times New Roman" w:eastAsia="Times New Roman" w:hAnsi="Times New Roman" w:cs="Times New Roman"/>
+          <w:color w:val="000000"/>
+          <w:sz w:val="27"/>
+          <w:szCs w:val="27"/>
+          <w:lang w:eastAsia="pl-PL"/>
+        </w:rPr>
+        <w:t xml:space="preserve"> czasu, naszym oczom</w:t>
+      </w:r>
+      <w:r>
+        <w:rPr>
+          <w:rFonts w:ascii="Times New Roman" w:eastAsia="Times New Roman" w:hAnsi="Times New Roman" w:cs="Times New Roman"/>
+          <w:color w:val="000000"/>
+          <w:sz w:val="27"/>
+          <w:szCs w:val="27"/>
+          <w:lang w:eastAsia="pl-PL"/>
+        </w:rPr>
+        <w:t xml:space="preserve"> powinny się ukazywać coraz bardziej przydatne, kreatywne i złożone programy.</w:t>
       </w:r>
     </w:p>
     <w:p>
@@ -3139,6 +3581,7 @@
           <w:numId w:val="8"/>
         </w:numPr>
         <w:spacing w:after="0"/>
+        <w:jc w:val="both"/>
         <w:rPr>
           <w:rFonts w:ascii="Times New Roman" w:hAnsi="Times New Roman" w:cs="Times New Roman"/>
           <w:sz w:val="27"/>
@@ -3198,6 +3641,7 @@
           <w:numId w:val="8"/>
         </w:numPr>
         <w:spacing w:after="0"/>
+        <w:jc w:val="both"/>
         <w:rPr>
           <w:rFonts w:ascii="Times New Roman" w:hAnsi="Times New Roman" w:cs="Times New Roman"/>
           <w:sz w:val="27"/>
@@ -3229,6 +3673,14 @@
           <w:szCs w:val="27"/>
         </w:rPr>
         <w:t xml:space="preserve"> Environment) dla zapewnienia podstawowego API dla sterowników</w:t>
+      </w:r>
+      <w:r>
+        <w:rPr>
+          <w:rFonts w:ascii="Times New Roman" w:hAnsi="Times New Roman" w:cs="Times New Roman"/>
+          <w:sz w:val="27"/>
+          <w:szCs w:val="27"/>
+        </w:rPr>
+        <w:t>.</w:t>
       </w:r>
     </w:p>
     <w:p>
@@ -3239,6 +3691,7 @@
           <w:numId w:val="8"/>
         </w:numPr>
         <w:spacing w:after="0"/>
+        <w:jc w:val="both"/>
         <w:rPr>
           <w:rFonts w:ascii="Times New Roman" w:hAnsi="Times New Roman" w:cs="Times New Roman"/>
           <w:sz w:val="27"/>
@@ -3252,6 +3705,14 @@
           <w:szCs w:val="27"/>
         </w:rPr>
         <w:t>Wykrywane są partycje dyskowe</w:t>
+      </w:r>
+      <w:r>
+        <w:rPr>
+          <w:rFonts w:ascii="Times New Roman" w:hAnsi="Times New Roman" w:cs="Times New Roman"/>
+          <w:sz w:val="27"/>
+          <w:szCs w:val="27"/>
+        </w:rPr>
+        <w:t>.</w:t>
       </w:r>
     </w:p>
     <w:p>
@@ -3262,37 +3723,44 @@
           <w:numId w:val="8"/>
         </w:numPr>
         <w:spacing w:after="0"/>
-        <w:rPr>
-          <w:rFonts w:ascii="Times New Roman" w:hAnsi="Times New Roman" w:cs="Times New Roman"/>
-          <w:sz w:val="27"/>
-          <w:szCs w:val="27"/>
-        </w:rPr>
-      </w:pPr>
-      <w:r>
-        <w:rPr>
-          <w:rFonts w:ascii="Times New Roman" w:hAnsi="Times New Roman" w:cs="Times New Roman"/>
-          <w:sz w:val="27"/>
-          <w:szCs w:val="27"/>
-        </w:rPr>
-        <w:t xml:space="preserve">Uruchomienie programów rozruchowych </w:t>
-      </w:r>
-      <w:proofErr w:type="spellStart"/>
-      <w:r>
-        <w:rPr>
-          <w:rFonts w:ascii="Times New Roman" w:hAnsi="Times New Roman" w:cs="Times New Roman"/>
-          <w:sz w:val="27"/>
-          <w:szCs w:val="27"/>
-        </w:rPr>
-        <w:t>OS’ów</w:t>
-      </w:r>
-      <w:proofErr w:type="spellEnd"/>
-      <w:r>
-        <w:rPr>
-          <w:rFonts w:ascii="Times New Roman" w:hAnsi="Times New Roman" w:cs="Times New Roman"/>
-          <w:sz w:val="27"/>
-          <w:szCs w:val="27"/>
-        </w:rPr>
-        <w:t xml:space="preserve"> według kolejności z listy startowej</w:t>
+        <w:jc w:val="both"/>
+        <w:rPr>
+          <w:rFonts w:ascii="Times New Roman" w:hAnsi="Times New Roman" w:cs="Times New Roman"/>
+          <w:sz w:val="27"/>
+          <w:szCs w:val="27"/>
+        </w:rPr>
+      </w:pPr>
+      <w:r>
+        <w:rPr>
+          <w:rFonts w:ascii="Times New Roman" w:hAnsi="Times New Roman" w:cs="Times New Roman"/>
+          <w:sz w:val="27"/>
+          <w:szCs w:val="27"/>
+        </w:rPr>
+        <w:t>Uruchomienie programów rozruchowych OS</w:t>
+      </w:r>
+      <w:r>
+        <w:rPr>
+          <w:rFonts w:ascii="Times New Roman" w:hAnsi="Times New Roman" w:cs="Times New Roman"/>
+          <w:sz w:val="27"/>
+          <w:szCs w:val="27"/>
+        </w:rPr>
+        <w:t>-</w:t>
+      </w:r>
+      <w:r>
+        <w:rPr>
+          <w:rFonts w:ascii="Times New Roman" w:hAnsi="Times New Roman" w:cs="Times New Roman"/>
+          <w:sz w:val="27"/>
+          <w:szCs w:val="27"/>
+        </w:rPr>
+        <w:t>ów według kolejności z listy startowej</w:t>
+      </w:r>
+      <w:r>
+        <w:rPr>
+          <w:rFonts w:ascii="Times New Roman" w:hAnsi="Times New Roman" w:cs="Times New Roman"/>
+          <w:sz w:val="27"/>
+          <w:szCs w:val="27"/>
+        </w:rPr>
+        <w:t>.</w:t>
       </w:r>
     </w:p>
     <w:p>
@@ -3303,6 +3771,7 @@
           <w:numId w:val="8"/>
         </w:numPr>
         <w:spacing w:after="0"/>
+        <w:jc w:val="both"/>
         <w:rPr>
           <w:rFonts w:ascii="Times New Roman" w:hAnsi="Times New Roman" w:cs="Times New Roman"/>
           <w:sz w:val="27"/>
@@ -3350,6 +3819,14 @@
           <w:szCs w:val="27"/>
         </w:rPr>
         <w:t xml:space="preserve"> a sterowanie zostanie przekazane do systemu operacyjnego</w:t>
+      </w:r>
+      <w:r>
+        <w:rPr>
+          <w:rFonts w:ascii="Times New Roman" w:hAnsi="Times New Roman" w:cs="Times New Roman"/>
+          <w:sz w:val="27"/>
+          <w:szCs w:val="27"/>
+        </w:rPr>
+        <w:t>.</w:t>
       </w:r>
     </w:p>
     <w:p>
@@ -3360,6 +3837,7 @@
           <w:numId w:val="8"/>
         </w:numPr>
         <w:spacing w:after="240"/>
+        <w:jc w:val="both"/>
         <w:rPr>
           <w:rFonts w:ascii="Times New Roman" w:hAnsi="Times New Roman" w:cs="Times New Roman"/>
           <w:sz w:val="27"/>
@@ -4209,6 +4687,7 @@
     <w:p>
       <w:pPr>
         <w:spacing w:after="120"/>
+        <w:jc w:val="both"/>
         <w:rPr>
           <w:rFonts w:ascii="Times New Roman" w:hAnsi="Times New Roman" w:cs="Times New Roman"/>
           <w:sz w:val="27"/>
@@ -4271,7 +4750,31 @@
           <w:sz w:val="27"/>
           <w:szCs w:val="27"/>
         </w:rPr>
-        <w:t>, w tym miejscu wystąpiły drobne problemy, gdyż V</w:t>
+        <w:t>.</w:t>
+      </w:r>
+      <w:r>
+        <w:rPr>
+          <w:rFonts w:ascii="Times New Roman" w:hAnsi="Times New Roman" w:cs="Times New Roman"/>
+          <w:sz w:val="27"/>
+          <w:szCs w:val="27"/>
+        </w:rPr>
+        <w:t xml:space="preserve"> </w:t>
+      </w:r>
+      <w:r>
+        <w:rPr>
+          <w:rFonts w:ascii="Times New Roman" w:hAnsi="Times New Roman" w:cs="Times New Roman"/>
+          <w:sz w:val="27"/>
+          <w:szCs w:val="27"/>
+        </w:rPr>
+        <w:t>W</w:t>
+      </w:r>
+      <w:r>
+        <w:rPr>
+          <w:rFonts w:ascii="Times New Roman" w:hAnsi="Times New Roman" w:cs="Times New Roman"/>
+          <w:sz w:val="27"/>
+          <w:szCs w:val="27"/>
+        </w:rPr>
+        <w:t xml:space="preserve"> tym miejscu wystąpiły drobne problemy, gdyż V</w:t>
       </w:r>
       <w:r>
         <w:rPr>
@@ -4356,6 +4859,14 @@
           <w:szCs w:val="27"/>
         </w:rPr>
         <w:t xml:space="preserve"> dyrektywą</w:t>
+      </w:r>
+      <w:r>
+        <w:rPr>
+          <w:rFonts w:ascii="Times New Roman" w:hAnsi="Times New Roman" w:cs="Times New Roman"/>
+          <w:sz w:val="27"/>
+          <w:szCs w:val="27"/>
+        </w:rPr>
+        <w:t>:</w:t>
       </w:r>
     </w:p>
     <w:p>
@@ -4443,21 +4954,22 @@
       <w:pPr>
         <w:rPr>
           <w:rFonts w:ascii="Times New Roman" w:hAnsi="Times New Roman" w:cs="Times New Roman"/>
-          <w:sz w:val="24"/>
-          <w:szCs w:val="24"/>
-        </w:rPr>
-      </w:pPr>
-      <w:r>
-        <w:rPr>
-          <w:rFonts w:ascii="Times New Roman" w:hAnsi="Times New Roman" w:cs="Times New Roman"/>
-          <w:sz w:val="24"/>
-          <w:szCs w:val="24"/>
+          <w:sz w:val="27"/>
+          <w:szCs w:val="27"/>
+        </w:rPr>
+      </w:pPr>
+      <w:r>
+        <w:rPr>
+          <w:rFonts w:ascii="Times New Roman" w:hAnsi="Times New Roman" w:cs="Times New Roman"/>
+          <w:sz w:val="27"/>
+          <w:szCs w:val="27"/>
         </w:rPr>
         <w:t>Po wykonaniu tego zabiegu kompilacja przebiegła pomyślnie.</w:t>
       </w:r>
     </w:p>
     <w:p>
       <w:pPr>
+        <w:jc w:val="both"/>
         <w:rPr>
           <w:rFonts w:ascii="Times New Roman" w:hAnsi="Times New Roman" w:cs="Times New Roman"/>
           <w:sz w:val="27"/>
@@ -4555,7 +5067,23 @@
           <w:sz w:val="27"/>
           <w:szCs w:val="27"/>
         </w:rPr>
-        <w:t xml:space="preserve">W fazie implementacji korzystać będziemy w emulatora Shella EFI dostarczanego przez EDK II, dzięki temu możliwe będzie wcześniej wspomniane </w:t>
+        <w:t xml:space="preserve">W fazie implementacji korzystać będziemy </w:t>
+      </w:r>
+      <w:r>
+        <w:rPr>
+          <w:rFonts w:ascii="Times New Roman" w:hAnsi="Times New Roman" w:cs="Times New Roman"/>
+          <w:sz w:val="27"/>
+          <w:szCs w:val="27"/>
+        </w:rPr>
+        <w:t>z</w:t>
+      </w:r>
+      <w:r>
+        <w:rPr>
+          <w:rFonts w:ascii="Times New Roman" w:hAnsi="Times New Roman" w:cs="Times New Roman"/>
+          <w:sz w:val="27"/>
+          <w:szCs w:val="27"/>
+        </w:rPr>
+        <w:t xml:space="preserve"> emulatora Shella EFI dostarczanego przez EDK II, dzięki temu możliwe będzie wcześniej wspomniane </w:t>
       </w:r>
       <w:proofErr w:type="spellStart"/>
       <w:r>
@@ -4579,6 +5107,7 @@
     <w:p>
       <w:pPr>
         <w:spacing w:after="120"/>
+        <w:jc w:val="both"/>
         <w:rPr>
           <w:rFonts w:ascii="Times New Roman" w:hAnsi="Times New Roman" w:cs="Times New Roman"/>
           <w:sz w:val="27"/>
@@ -4624,7 +5153,23 @@
           <w:sz w:val="27"/>
           <w:szCs w:val="27"/>
         </w:rPr>
-        <w:t>, umieszczenie go w jednym z modułów i dodanie wpisu w odpowiednim pliku .</w:t>
+        <w:t>, umieszczenie go w jednym z modułów i dodanie wpisu w</w:t>
+      </w:r>
+      <w:r>
+        <w:rPr>
+          <w:rFonts w:ascii="Times New Roman" w:hAnsi="Times New Roman" w:cs="Times New Roman"/>
+          <w:sz w:val="27"/>
+          <w:szCs w:val="27"/>
+        </w:rPr>
+        <w:t> </w:t>
+      </w:r>
+      <w:r>
+        <w:rPr>
+          <w:rFonts w:ascii="Times New Roman" w:hAnsi="Times New Roman" w:cs="Times New Roman"/>
+          <w:sz w:val="27"/>
+          <w:szCs w:val="27"/>
+        </w:rPr>
+        <w:t>odpowiednim pliku .</w:t>
       </w:r>
       <w:proofErr w:type="spellStart"/>
       <w:r>
@@ -4881,6 +5426,7 @@
     </w:p>
     <w:p>
       <w:pPr>
+        <w:jc w:val="both"/>
         <w:rPr>
           <w:rFonts w:ascii="Times New Roman" w:hAnsi="Times New Roman" w:cs="Times New Roman"/>
           <w:sz w:val="27"/>
@@ -7136,6 +7682,7 @@
     </w:p>
     <w:p>
       <w:pPr>
+        <w:jc w:val="both"/>
         <w:rPr>
           <w:rFonts w:ascii="Times New Roman" w:hAnsi="Times New Roman" w:cs="Times New Roman"/>
           <w:sz w:val="27"/>
@@ -7208,11 +7755,20 @@
           <w:sz w:val="27"/>
           <w:szCs w:val="27"/>
         </w:rPr>
-        <w:t>, tak też uczyniłem.</w:t>
-      </w:r>
-    </w:p>
-    <w:p>
-      <w:pPr>
+        <w:t xml:space="preserve"> -</w:t>
+      </w:r>
+      <w:r>
+        <w:rPr>
+          <w:rFonts w:ascii="Times New Roman" w:hAnsi="Times New Roman" w:cs="Times New Roman"/>
+          <w:sz w:val="27"/>
+          <w:szCs w:val="27"/>
+        </w:rPr>
+        <w:t xml:space="preserve"> tak też uczyniłem.</w:t>
+      </w:r>
+    </w:p>
+    <w:p>
+      <w:pPr>
+        <w:jc w:val="both"/>
         <w:rPr>
           <w:rFonts w:ascii="Times New Roman" w:hAnsi="Times New Roman" w:cs="Times New Roman"/>
           <w:sz w:val="27"/>
@@ -9026,6 +9582,7 @@
     <w:p>
       <w:pPr>
         <w:spacing w:after="0"/>
+        <w:jc w:val="both"/>
         <w:rPr>
           <w:rFonts w:ascii="Times New Roman" w:hAnsi="Times New Roman" w:cs="Times New Roman"/>
           <w:sz w:val="27"/>
@@ -9073,7 +9630,39 @@
           <w:sz w:val="27"/>
           <w:szCs w:val="27"/>
         </w:rPr>
-        <w:t>, bez których realizacja tego projektu byłaby niewykonalna, zapewniają one funkcjonalności podobne do standardowych bibliotek języka C. Do funkcji tych można zaliczyć:</w:t>
+        <w:t>, bez których realizacja tego projektu byłaby niewykonalna</w:t>
+      </w:r>
+      <w:r>
+        <w:rPr>
+          <w:rFonts w:ascii="Times New Roman" w:hAnsi="Times New Roman" w:cs="Times New Roman"/>
+          <w:sz w:val="27"/>
+          <w:szCs w:val="27"/>
+        </w:rPr>
+        <w:t>.</w:t>
+      </w:r>
+      <w:r>
+        <w:rPr>
+          <w:rFonts w:ascii="Times New Roman" w:hAnsi="Times New Roman" w:cs="Times New Roman"/>
+          <w:sz w:val="27"/>
+          <w:szCs w:val="27"/>
+        </w:rPr>
+        <w:t xml:space="preserve"> </w:t>
+      </w:r>
+      <w:r>
+        <w:rPr>
+          <w:rFonts w:ascii="Times New Roman" w:hAnsi="Times New Roman" w:cs="Times New Roman"/>
+          <w:sz w:val="27"/>
+          <w:szCs w:val="27"/>
+        </w:rPr>
+        <w:t>Z</w:t>
+      </w:r>
+      <w:r>
+        <w:rPr>
+          <w:rFonts w:ascii="Times New Roman" w:hAnsi="Times New Roman" w:cs="Times New Roman"/>
+          <w:sz w:val="27"/>
+          <w:szCs w:val="27"/>
+        </w:rPr>
+        <w:t>apewniają one funkcjonalności podobne do standardowych bibliotek języka C. Do funkcji tych można zaliczyć:</w:t>
       </w:r>
       <w:r>
         <w:rPr>
@@ -9215,19 +9804,36 @@
     </w:p>
     <w:p>
       <w:pPr>
-        <w:rPr>
-          <w:rFonts w:ascii="Times New Roman" w:hAnsi="Times New Roman" w:cs="Times New Roman"/>
-          <w:sz w:val="27"/>
-          <w:szCs w:val="27"/>
-        </w:rPr>
-      </w:pPr>
-      <w:r>
-        <w:rPr>
-          <w:rFonts w:ascii="Times New Roman" w:hAnsi="Times New Roman" w:cs="Times New Roman"/>
-          <w:sz w:val="27"/>
-          <w:szCs w:val="27"/>
-        </w:rPr>
-        <w:t xml:space="preserve">Funkcje te stanowią problematyczną część projektu i będą wymagały od nas zapoznania się ze specyfiką bibliotek zawierających je. Poza wyżej wymienionymi funkcjami, reszta kodu aplikacji nie będzie różniła się od "zwykłego" kodu w języku C, a ten mamy dobrze opanowany. </w:t>
+        <w:jc w:val="both"/>
+        <w:rPr>
+          <w:rFonts w:ascii="Times New Roman" w:hAnsi="Times New Roman" w:cs="Times New Roman"/>
+          <w:sz w:val="27"/>
+          <w:szCs w:val="27"/>
+        </w:rPr>
+      </w:pPr>
+      <w:r>
+        <w:rPr>
+          <w:rFonts w:ascii="Times New Roman" w:hAnsi="Times New Roman" w:cs="Times New Roman"/>
+          <w:sz w:val="27"/>
+          <w:szCs w:val="27"/>
+        </w:rPr>
+        <w:t>Funkcje te stanowią problematyczną część projektu i będą wymagały od nas zapoznania się ze specyfiką bibliotek zawierających je. Poza wyżej wymienionymi funkcjami, reszta kodu aplikacji nie będzie różniła się od "zwykłego" kodu w</w:t>
+      </w:r>
+      <w:r>
+        <w:rPr>
+          <w:rFonts w:ascii="Times New Roman" w:hAnsi="Times New Roman" w:cs="Times New Roman"/>
+          <w:sz w:val="27"/>
+          <w:szCs w:val="27"/>
+        </w:rPr>
+        <w:t> </w:t>
+      </w:r>
+      <w:r>
+        <w:rPr>
+          <w:rFonts w:ascii="Times New Roman" w:hAnsi="Times New Roman" w:cs="Times New Roman"/>
+          <w:sz w:val="27"/>
+          <w:szCs w:val="27"/>
+        </w:rPr>
+        <w:t xml:space="preserve">języku C, a ten mamy dobrze opanowany. </w:t>
       </w:r>
     </w:p>
     <w:p>
@@ -9308,20 +9914,86 @@
     </w:p>
     <w:p>
       <w:pPr>
-        <w:rPr>
-          <w:rFonts w:ascii="Times New Roman" w:hAnsi="Times New Roman" w:cs="Times New Roman"/>
-          <w:sz w:val="24"/>
-          <w:szCs w:val="24"/>
-        </w:rPr>
-      </w:pPr>
-    </w:p>
-    <w:p>
-      <w:pPr>
-        <w:rPr>
-          <w:rFonts w:ascii="Times New Roman" w:hAnsi="Times New Roman" w:cs="Times New Roman"/>
-          <w:lang w:val="en-US"/>
-        </w:rPr>
-      </w:pPr>
+        <w:jc w:val="both"/>
+        <w:rPr>
+          <w:rFonts w:ascii="Times New Roman" w:hAnsi="Times New Roman" w:cs="Times New Roman"/>
+          <w:sz w:val="27"/>
+          <w:szCs w:val="27"/>
+          <w:lang w:val="en-US"/>
+        </w:rPr>
+      </w:pPr>
+      <w:r>
+        <w:rPr>
+          <w:rFonts w:ascii="Times New Roman" w:hAnsi="Times New Roman" w:cs="Times New Roman"/>
+          <w:sz w:val="27"/>
+          <w:szCs w:val="27"/>
+        </w:rPr>
+        <w:t>Popularność środowiska UEFI w ostatnich latach dość drastycznie  wzrosła i nadal rośnie.</w:t>
+      </w:r>
+      <w:r>
+        <w:rPr>
+          <w:rFonts w:ascii="Times New Roman" w:hAnsi="Times New Roman" w:cs="Times New Roman"/>
+          <w:sz w:val="27"/>
+          <w:szCs w:val="27"/>
+        </w:rPr>
+        <w:t xml:space="preserve"> System BIOS został już niemal całkowicie wyparty przez UEFI w nowych komputerach klasy PC i nie tylko. Ilość aplikacji napisanych pod środowisko UEFI jest jednak nadal bardzo mała, tym bardziej jeśli weźmiemy pod uwagę fakt, iż</w:t>
+      </w:r>
+      <w:r>
+        <w:rPr>
+          <w:rFonts w:ascii="Times New Roman" w:hAnsi="Times New Roman" w:cs="Times New Roman"/>
+          <w:sz w:val="27"/>
+          <w:szCs w:val="27"/>
+        </w:rPr>
+        <w:t> </w:t>
+      </w:r>
+      <w:r>
+        <w:rPr>
+          <w:rFonts w:ascii="Times New Roman" w:hAnsi="Times New Roman" w:cs="Times New Roman"/>
+          <w:sz w:val="27"/>
+          <w:szCs w:val="27"/>
+        </w:rPr>
+        <w:t>środowisko to daje programistom stosunkowo duże pole do popisu. O tym jak duże, chcemy się przekonać pod</w:t>
+      </w:r>
+      <w:r>
+        <w:rPr>
+          <w:rFonts w:ascii="Times New Roman" w:hAnsi="Times New Roman" w:cs="Times New Roman"/>
+          <w:sz w:val="27"/>
+          <w:szCs w:val="27"/>
+        </w:rPr>
+        <w:t>czas tworzenia naszego projektu i ustalić</w:t>
+      </w:r>
+      <w:r>
+        <w:rPr>
+          <w:rFonts w:ascii="Times New Roman" w:hAnsi="Times New Roman" w:cs="Times New Roman"/>
+          <w:sz w:val="27"/>
+          <w:szCs w:val="27"/>
+        </w:rPr>
+        <w:t>,</w:t>
+      </w:r>
+      <w:r>
+        <w:rPr>
+          <w:rFonts w:ascii="Times New Roman" w:hAnsi="Times New Roman" w:cs="Times New Roman"/>
+          <w:sz w:val="27"/>
+          <w:szCs w:val="27"/>
+        </w:rPr>
+        <w:t xml:space="preserve"> w czym nas środowisko i dostępne narzędzia deweloperskie wspierają, a w czym ograniczają.</w:t>
+      </w:r>
+      <w:r>
+        <w:rPr>
+          <w:rFonts w:ascii="Times New Roman" w:hAnsi="Times New Roman" w:cs="Times New Roman"/>
+          <w:sz w:val="27"/>
+          <w:szCs w:val="27"/>
+        </w:rPr>
+        <w:t xml:space="preserve"> </w:t>
+      </w:r>
+      <w:r>
+        <w:rPr>
+          <w:rFonts w:ascii="Times New Roman" w:hAnsi="Times New Roman" w:cs="Times New Roman"/>
+          <w:sz w:val="27"/>
+          <w:szCs w:val="27"/>
+        </w:rPr>
+        <w:t>Chcemy także nauczyć się podstaw tworzenia aplikacji pod UEFI oraz pokazać innym potencjał środowiska i to, że nie jest ono takie straszne jak wygląda z daleka.</w:t>
+      </w:r>
     </w:p>
     <w:sectPr>
       <w:pgSz w:w="11906" w:h="16838"/>
@@ -9614,15 +10286,13 @@
         <w:footnoteRef/>
       </w:r>
       <w:r>
-        <w:t xml:space="preserve"> Wykład </w:t>
-      </w:r>
-      <w:proofErr w:type="spellStart"/>
-      <w:r>
-        <w:t>dr</w:t>
-      </w:r>
-      <w:proofErr w:type="spellEnd"/>
-      <w:r>
-        <w:t xml:space="preserve">. </w:t>
+        <w:t xml:space="preserve"> Wykład dr</w:t>
+      </w:r>
+      <w:r>
+        <w:t>a</w:t>
+      </w:r>
+      <w:r>
+        <w:t xml:space="preserve"> </w:t>
       </w:r>
       <w:proofErr w:type="spellStart"/>
       <w:r>
@@ -11774,7 +12444,7 @@
 </file>
 
 <file path=customXml/itemProps1.xml><?xml version="1.0" encoding="utf-8"?>
-<ds:datastoreItem xmlns:ds="http://schemas.openxmlformats.org/officeDocument/2006/customXml" ds:itemID="{C89C018B-79FD-4E2C-8747-631D7FA52133}">
+<ds:datastoreItem xmlns:ds="http://schemas.openxmlformats.org/officeDocument/2006/customXml" ds:itemID="{641EBA13-668C-47C2-B097-394D5208621F}">
   <ds:schemaRefs>
     <ds:schemaRef ds:uri="http://schemas.openxmlformats.org/officeDocument/2006/bibliography"/>
   </ds:schemaRefs>

</xml_diff>

<commit_message>
old changes, so that they don't get lost
</commit_message>
<xml_diff>
--- a/Esej.docx
+++ b/Esej.docx
@@ -114,9 +114,9 @@
           <w:sz w:val="72"/>
           <w:szCs w:val="72"/>
         </w:rPr>
-        <w:t xml:space="preserve">Oprogramowanie Systemowe  </w:t>
-      </w:r>
-      <w:proofErr w:type="spellStart"/>
+        <w:t xml:space="preserve">Oprogramowanie </w:t>
+      </w:r>
+      <w:proofErr w:type="gramStart"/>
       <w:r>
         <w:rPr>
           <w:rFonts w:ascii="Times New Roman" w:hAnsi="Times New Roman" w:cs="Times New Roman"/>
@@ -124,9 +124,9 @@
           <w:sz w:val="72"/>
           <w:szCs w:val="72"/>
         </w:rPr>
-        <w:t>Tetris</w:t>
-      </w:r>
-      <w:proofErr w:type="spellEnd"/>
+        <w:t xml:space="preserve">Systemowe  </w:t>
+      </w:r>
+      <w:proofErr w:type="spellStart"/>
       <w:r>
         <w:rPr>
           <w:rFonts w:ascii="Times New Roman" w:hAnsi="Times New Roman" w:cs="Times New Roman"/>
@@ -134,6 +134,17 @@
           <w:sz w:val="72"/>
           <w:szCs w:val="72"/>
         </w:rPr>
+        <w:t>Tetris</w:t>
+      </w:r>
+      <w:proofErr w:type="spellEnd"/>
+      <w:proofErr w:type="gramEnd"/>
+      <w:r>
+        <w:rPr>
+          <w:rFonts w:ascii="Times New Roman" w:hAnsi="Times New Roman" w:cs="Times New Roman"/>
+          <w:b/>
+          <w:sz w:val="72"/>
+          <w:szCs w:val="72"/>
+        </w:rPr>
         <w:t xml:space="preserve"> w EFI</w:t>
       </w:r>
     </w:p>
@@ -335,7 +346,7 @@
           <w:noProof/>
           <w:sz w:val="27"/>
           <w:szCs w:val="27"/>
-          <w:lang w:eastAsia="pl-PL"/>
+          <w:lang w:val="en-US"/>
         </w:rPr>
         <w:drawing>
           <wp:inline distT="0" distB="0" distL="0" distR="0">
@@ -498,7 +509,7 @@
           <w:noProof/>
           <w:sz w:val="40"/>
           <w:szCs w:val="40"/>
-          <w:lang w:eastAsia="pl-PL"/>
+          <w:lang w:val="en-US"/>
         </w:rPr>
         <w:lastRenderedPageBreak/>
         <w:drawing>
@@ -697,8 +708,20 @@
           <w:szCs w:val="27"/>
           <w:lang w:eastAsia="pl-PL"/>
         </w:rPr>
-        <w:t xml:space="preserve"> UEFI. </w:t>
-      </w:r>
+        <w:t xml:space="preserve"> </w:t>
+      </w:r>
+      <w:proofErr w:type="gramStart"/>
+      <w:r>
+        <w:rPr>
+          <w:rFonts w:ascii="Times New Roman" w:eastAsia="Times New Roman" w:hAnsi="Times New Roman" w:cs="Times New Roman"/>
+          <w:color w:val="000000"/>
+          <w:sz w:val="27"/>
+          <w:szCs w:val="27"/>
+          <w:lang w:eastAsia="pl-PL"/>
+        </w:rPr>
+        <w:t xml:space="preserve">UEFI. </w:t>
+      </w:r>
+      <w:proofErr w:type="gramEnd"/>
     </w:p>
     <w:p>
       <w:pPr>
@@ -1072,7 +1095,7 @@
           <w:color w:val="000000"/>
           <w:sz w:val="27"/>
           <w:szCs w:val="27"/>
-          <w:lang w:eastAsia="pl-PL"/>
+          <w:lang w:val="en-US"/>
         </w:rPr>
         <w:drawing>
           <wp:inline distT="0" distB="0" distL="0" distR="0">
@@ -1207,17 +1230,59 @@
           <w:szCs w:val="27"/>
           <w:lang w:eastAsia="pl-PL"/>
         </w:rPr>
-        <w:t xml:space="preserve">UEFI bazować będzie na </w:t>
-      </w:r>
-      <w:r>
-        <w:rPr>
-          <w:rFonts w:ascii="Times New Roman" w:eastAsia="Times New Roman" w:hAnsi="Times New Roman" w:cs="Times New Roman"/>
-          <w:color w:val="000000"/>
-          <w:sz w:val="27"/>
-          <w:szCs w:val="27"/>
-          <w:lang w:eastAsia="pl-PL"/>
-        </w:rPr>
-        <w:t>specyfikacji EFI 1.10, opublikowanej przez Intel</w:t>
+        <w:t>UEFI baz</w:t>
+      </w:r>
+      <w:r>
+        <w:rPr>
+          <w:rFonts w:ascii="Times New Roman" w:eastAsia="Times New Roman" w:hAnsi="Times New Roman" w:cs="Times New Roman"/>
+          <w:color w:val="000000"/>
+          <w:sz w:val="27"/>
+          <w:szCs w:val="27"/>
+          <w:lang w:eastAsia="pl-PL"/>
+        </w:rPr>
+        <w:t>uje</w:t>
+      </w:r>
+      <w:r>
+        <w:rPr>
+          <w:rFonts w:ascii="Times New Roman" w:eastAsia="Times New Roman" w:hAnsi="Times New Roman" w:cs="Times New Roman"/>
+          <w:color w:val="000000"/>
+          <w:sz w:val="27"/>
+          <w:szCs w:val="27"/>
+          <w:lang w:eastAsia="pl-PL"/>
+        </w:rPr>
+        <w:t xml:space="preserve"> na </w:t>
+      </w:r>
+      <w:r>
+        <w:rPr>
+          <w:rFonts w:ascii="Times New Roman" w:eastAsia="Times New Roman" w:hAnsi="Times New Roman" w:cs="Times New Roman"/>
+          <w:color w:val="000000"/>
+          <w:sz w:val="27"/>
+          <w:szCs w:val="27"/>
+          <w:lang w:eastAsia="pl-PL"/>
+        </w:rPr>
+        <w:t xml:space="preserve">specyfikacji EFI 1.10, </w:t>
+      </w:r>
+      <w:proofErr w:type="gramStart"/>
+      <w:r>
+        <w:rPr>
+          <w:rFonts w:ascii="Times New Roman" w:eastAsia="Times New Roman" w:hAnsi="Times New Roman" w:cs="Times New Roman"/>
+          <w:color w:val="000000"/>
+          <w:sz w:val="27"/>
+          <w:szCs w:val="27"/>
+          <w:lang w:eastAsia="pl-PL"/>
+        </w:rPr>
+        <w:t>opublikowanej</w:t>
+      </w:r>
+      <w:proofErr w:type="gramEnd"/>
+      <w:r>
+        <w:rPr>
+          <w:rFonts w:ascii="Times New Roman" w:eastAsia="Times New Roman" w:hAnsi="Times New Roman" w:cs="Times New Roman"/>
+          <w:color w:val="000000"/>
+          <w:sz w:val="27"/>
+          <w:szCs w:val="27"/>
+          <w:lang w:eastAsia="pl-PL"/>
+        </w:rPr>
+        <w:t xml:space="preserve"> przez Intel</w:t>
       </w:r>
       <w:r>
         <w:rPr>
@@ -1268,7 +1333,29 @@
           <w:szCs w:val="27"/>
           <w:lang w:eastAsia="pl-PL"/>
         </w:rPr>
-        <w:t xml:space="preserve"> na specyfikację EFI 1.10, ale przekazał ją do użytku Forum, tak aby Forum mogło ją rozwijać.</w:t>
+        <w:t xml:space="preserve"> na specyfikację EFI 1.10, </w:t>
+      </w:r>
+      <w:proofErr w:type="gramStart"/>
+      <w:r>
+        <w:rPr>
+          <w:rFonts w:ascii="Times New Roman" w:eastAsia="Times New Roman" w:hAnsi="Times New Roman" w:cs="Times New Roman"/>
+          <w:color w:val="000000"/>
+          <w:sz w:val="27"/>
+          <w:szCs w:val="27"/>
+          <w:lang w:eastAsia="pl-PL"/>
+        </w:rPr>
+        <w:t>ale</w:t>
+      </w:r>
+      <w:proofErr w:type="gramEnd"/>
+      <w:r>
+        <w:rPr>
+          <w:rFonts w:ascii="Times New Roman" w:eastAsia="Times New Roman" w:hAnsi="Times New Roman" w:cs="Times New Roman"/>
+          <w:color w:val="000000"/>
+          <w:sz w:val="27"/>
+          <w:szCs w:val="27"/>
+          <w:lang w:eastAsia="pl-PL"/>
+        </w:rPr>
+        <w:t xml:space="preserve"> przekazał ją do użytku Forum, tak aby Forum mogło ją rozwijać.</w:t>
       </w:r>
       <w:r>
         <w:rPr>
@@ -1334,7 +1421,29 @@
           <w:lang w:eastAsia="pl-PL"/>
         </w:rPr>
         <w:lastRenderedPageBreak/>
-        <w:t>Z powyższego paragrafu wynika, że popularna praktyka wykorzystywania pojęć UEFI i EFI zamienn</w:t>
+        <w:t xml:space="preserve">Z powyższego paragrafu wynika, że popularna praktyka wykorzystywania </w:t>
+      </w:r>
+      <w:proofErr w:type="gramStart"/>
+      <w:r>
+        <w:rPr>
+          <w:rFonts w:ascii="Times New Roman" w:eastAsia="Times New Roman" w:hAnsi="Times New Roman" w:cs="Times New Roman"/>
+          <w:color w:val="000000"/>
+          <w:sz w:val="27"/>
+          <w:szCs w:val="27"/>
+          <w:lang w:eastAsia="pl-PL"/>
+        </w:rPr>
+        <w:t>pojęć</w:t>
+      </w:r>
+      <w:proofErr w:type="gramEnd"/>
+      <w:r>
+        <w:rPr>
+          <w:rFonts w:ascii="Times New Roman" w:eastAsia="Times New Roman" w:hAnsi="Times New Roman" w:cs="Times New Roman"/>
+          <w:color w:val="000000"/>
+          <w:sz w:val="27"/>
+          <w:szCs w:val="27"/>
+          <w:lang w:eastAsia="pl-PL"/>
+        </w:rPr>
+        <w:t xml:space="preserve"> UEFI i EFI zamienn</w:t>
       </w:r>
       <w:r>
         <w:rPr>
@@ -1456,7 +1565,7 @@
           <w:color w:val="000000"/>
           <w:sz w:val="27"/>
           <w:szCs w:val="27"/>
-          <w:lang w:eastAsia="pl-PL"/>
+          <w:lang w:val="en-US"/>
         </w:rPr>
         <w:drawing>
           <wp:anchor distT="0" distB="0" distL="114300" distR="114300" simplePos="0" relativeHeight="251660288" behindDoc="1" locked="0" layoutInCell="1" allowOverlap="1">
@@ -3240,7 +3349,27 @@
           <w:sz w:val="27"/>
           <w:szCs w:val="27"/>
         </w:rPr>
-        <w:t>. sterowniki UEFI.</w:t>
+        <w:t xml:space="preserve">. </w:t>
+      </w:r>
+      <w:proofErr w:type="gramStart"/>
+      <w:r>
+        <w:rPr>
+          <w:rFonts w:ascii="Times New Roman" w:hAnsi="Times New Roman" w:cs="Times New Roman"/>
+          <w:b/>
+          <w:sz w:val="27"/>
+          <w:szCs w:val="27"/>
+        </w:rPr>
+        <w:t>sterowniki</w:t>
+      </w:r>
+      <w:proofErr w:type="gramEnd"/>
+      <w:r>
+        <w:rPr>
+          <w:rFonts w:ascii="Times New Roman" w:hAnsi="Times New Roman" w:cs="Times New Roman"/>
+          <w:b/>
+          <w:sz w:val="27"/>
+          <w:szCs w:val="27"/>
+        </w:rPr>
+        <w:t xml:space="preserve"> UEFI.</w:t>
       </w:r>
       <w:r>
         <w:rPr>
@@ -3485,7 +3614,7 @@
           <w:noProof/>
           <w:sz w:val="27"/>
           <w:szCs w:val="27"/>
-          <w:lang w:eastAsia="pl-PL"/>
+          <w:lang w:val="en-US"/>
         </w:rPr>
         <w:drawing>
           <wp:inline distT="0" distB="0" distL="0" distR="0">
@@ -3858,7 +3987,7 @@
           <w:noProof/>
           <w:sz w:val="40"/>
           <w:szCs w:val="40"/>
-          <w:lang w:eastAsia="pl-PL"/>
+          <w:lang w:val="en-US"/>
         </w:rPr>
         <w:drawing>
           <wp:inline distT="0" distB="0" distL="0" distR="0">
@@ -4469,7 +4598,7 @@
           <w:noProof/>
           <w:sz w:val="40"/>
           <w:szCs w:val="40"/>
-          <w:lang w:eastAsia="pl-PL"/>
+          <w:lang w:val="en-US"/>
         </w:rPr>
         <w:drawing>
           <wp:inline distT="0" distB="0" distL="0" distR="0">
@@ -4628,7 +4757,7 @@
           <w:noProof/>
           <w:sz w:val="32"/>
           <w:szCs w:val="32"/>
-          <w:lang w:eastAsia="pl-PL"/>
+          <w:lang w:val="en-US"/>
         </w:rPr>
         <w:drawing>
           <wp:inline distT="0" distB="0" distL="0" distR="0">
@@ -4818,6 +4947,7 @@
         </w:rPr>
         <w:t xml:space="preserve"> pewne ostrzeżenia poziomu /W4 jako błędy, co uniemożliwiło kompilację. Musiałem więc dokonać ręcznej modyfikacji dwóch plików źródłowych, wyłączając ostrzeżenia</w:t>
       </w:r>
+      <w:proofErr w:type="gramStart"/>
       <w:r>
         <w:rPr>
           <w:rStyle w:val="Odwoanieprzypisudolnego"/>
@@ -4853,6 +4983,7 @@
         </w:rPr>
         <w:t xml:space="preserve"> dyrektywą</w:t>
       </w:r>
+      <w:proofErr w:type="gramEnd"/>
       <w:r>
         <w:rPr>
           <w:rFonts w:ascii="Times New Roman" w:hAnsi="Times New Roman" w:cs="Times New Roman"/>
@@ -5165,6 +5296,7 @@
         <w:t>odpowiednim pliku .</w:t>
       </w:r>
       <w:proofErr w:type="spellStart"/>
+      <w:proofErr w:type="gramStart"/>
       <w:r>
         <w:rPr>
           <w:rFonts w:ascii="Times New Roman" w:hAnsi="Times New Roman" w:cs="Times New Roman"/>
@@ -5174,6 +5306,7 @@
         <w:t>dsc</w:t>
       </w:r>
       <w:proofErr w:type="spellEnd"/>
+      <w:proofErr w:type="gramEnd"/>
       <w:r>
         <w:rPr>
           <w:rStyle w:val="Odwoanieprzypisudolnego"/>
@@ -5272,8 +5405,18 @@
           <w:sz w:val="27"/>
           <w:szCs w:val="27"/>
         </w:rPr>
-        <w:t>, a więc to w pliku</w:t>
-      </w:r>
+        <w:t xml:space="preserve">, a więc to w </w:t>
+      </w:r>
+      <w:proofErr w:type="gramStart"/>
+      <w:r>
+        <w:rPr>
+          <w:rFonts w:ascii="Times New Roman" w:hAnsi="Times New Roman" w:cs="Times New Roman"/>
+          <w:sz w:val="27"/>
+          <w:szCs w:val="27"/>
+        </w:rPr>
+        <w:t>pliku</w:t>
+      </w:r>
+      <w:proofErr w:type="gramEnd"/>
     </w:p>
     <w:p>
       <w:pPr>
@@ -5294,9 +5437,20 @@
           <w:sz w:val="27"/>
           <w:szCs w:val="27"/>
         </w:rPr>
-        <w:t>EDK_II\MdeModulePkg\MdeModulePkg.dsc</w:t>
+        <w:t>EDK_II\MdeModulePkg\</w:t>
+      </w:r>
+      <w:proofErr w:type="gramStart"/>
+      <w:r>
+        <w:rPr>
+          <w:rFonts w:ascii="Times New Roman" w:hAnsi="Times New Roman" w:cs="Times New Roman"/>
+          <w:i/>
+          <w:sz w:val="27"/>
+          <w:szCs w:val="27"/>
+        </w:rPr>
+        <w:t>MdeModulePkg.dsc</w:t>
       </w:r>
       <w:proofErr w:type="spellEnd"/>
+      <w:proofErr w:type="gramEnd"/>
     </w:p>
     <w:p>
       <w:pPr>
@@ -5307,13 +5461,23 @@
           <w:szCs w:val="27"/>
         </w:rPr>
       </w:pPr>
-      <w:r>
-        <w:rPr>
-          <w:rFonts w:ascii="Times New Roman" w:hAnsi="Times New Roman" w:cs="Times New Roman"/>
-          <w:sz w:val="27"/>
-          <w:szCs w:val="27"/>
-        </w:rPr>
-        <w:t>należy dodać w sekcji [</w:t>
+      <w:proofErr w:type="gramStart"/>
+      <w:r>
+        <w:rPr>
+          <w:rFonts w:ascii="Times New Roman" w:hAnsi="Times New Roman" w:cs="Times New Roman"/>
+          <w:sz w:val="27"/>
+          <w:szCs w:val="27"/>
+        </w:rPr>
+        <w:t>należy</w:t>
+      </w:r>
+      <w:proofErr w:type="gramEnd"/>
+      <w:r>
+        <w:rPr>
+          <w:rFonts w:ascii="Times New Roman" w:hAnsi="Times New Roman" w:cs="Times New Roman"/>
+          <w:sz w:val="27"/>
+          <w:szCs w:val="27"/>
+        </w:rPr>
+        <w:t xml:space="preserve"> dodać w sekcji [</w:t>
       </w:r>
       <w:proofErr w:type="spellStart"/>
       <w:r>
@@ -5413,9 +5577,20 @@
           <w:sz w:val="27"/>
           <w:szCs w:val="27"/>
         </w:rPr>
-        <w:t>tetris.inf</w:t>
+        <w:t>tetris.</w:t>
+      </w:r>
+      <w:proofErr w:type="gramStart"/>
+      <w:r>
+        <w:rPr>
+          <w:rFonts w:ascii="Times New Roman" w:hAnsi="Times New Roman" w:cs="Times New Roman"/>
+          <w:i/>
+          <w:sz w:val="27"/>
+          <w:szCs w:val="27"/>
+        </w:rPr>
+        <w:t>inf</w:t>
       </w:r>
       <w:proofErr w:type="spellEnd"/>
+      <w:proofErr w:type="gramEnd"/>
     </w:p>
     <w:p>
       <w:pPr>
@@ -5435,6 +5610,7 @@
         <w:t>Musimy również stworzyć plik .</w:t>
       </w:r>
       <w:proofErr w:type="spellStart"/>
+      <w:proofErr w:type="gramStart"/>
       <w:r>
         <w:rPr>
           <w:rFonts w:ascii="Times New Roman" w:hAnsi="Times New Roman" w:cs="Times New Roman"/>
@@ -5444,6 +5620,7 @@
         <w:t>inf</w:t>
       </w:r>
       <w:proofErr w:type="spellEnd"/>
+      <w:proofErr w:type="gramEnd"/>
       <w:r>
         <w:rPr>
           <w:rStyle w:val="Odwoanieprzypisudolnego"/>
@@ -7792,7 +7969,25 @@
           <w:sz w:val="27"/>
           <w:szCs w:val="27"/>
         </w:rPr>
-        <w:t xml:space="preserve"> i odpalenia go w emulatorze</w:t>
+        <w:t xml:space="preserve"> </w:t>
+      </w:r>
+      <w:proofErr w:type="gramStart"/>
+      <w:r>
+        <w:rPr>
+          <w:rFonts w:ascii="Times New Roman" w:hAnsi="Times New Roman" w:cs="Times New Roman"/>
+          <w:sz w:val="27"/>
+          <w:szCs w:val="27"/>
+        </w:rPr>
+        <w:t>i</w:t>
+      </w:r>
+      <w:proofErr w:type="gramEnd"/>
+      <w:r>
+        <w:rPr>
+          <w:rFonts w:ascii="Times New Roman" w:hAnsi="Times New Roman" w:cs="Times New Roman"/>
+          <w:sz w:val="27"/>
+          <w:szCs w:val="27"/>
+        </w:rPr>
+        <w:t xml:space="preserve"> odpalenia go w emulatorze</w:t>
       </w:r>
       <w:r>
         <w:rPr>
@@ -8537,6 +8732,7 @@
         <w:t xml:space="preserve"> </w:t>
       </w:r>
       <w:proofErr w:type="spellStart"/>
+      <w:proofErr w:type="gramStart"/>
       <w:r>
         <w:rPr>
           <w:rFonts w:ascii="Consolas" w:hAnsi="Consolas" w:cs="Consolas"/>
@@ -8560,6 +8756,7 @@
         </w:rPr>
         <w:t>(</w:t>
       </w:r>
+      <w:proofErr w:type="gramEnd"/>
       <w:r>
         <w:rPr>
           <w:rFonts w:ascii="Consolas" w:hAnsi="Consolas" w:cs="Consolas"/>
@@ -8911,6 +9108,7 @@
         </w:rPr>
         <w:tab/>
       </w:r>
+      <w:proofErr w:type="gramStart"/>
       <w:r>
         <w:rPr>
           <w:rFonts w:ascii="Consolas" w:hAnsi="Consolas" w:cs="Consolas"/>
@@ -8933,6 +9131,7 @@
         </w:rPr>
         <w:t>(</w:t>
       </w:r>
+      <w:proofErr w:type="gramEnd"/>
       <w:r>
         <w:rPr>
           <w:rFonts w:ascii="Consolas" w:hAnsi="Consolas" w:cs="Consolas"/>
@@ -9255,6 +9454,7 @@
         </w:rPr>
         <w:tab/>
       </w:r>
+      <w:proofErr w:type="gramStart"/>
       <w:r>
         <w:rPr>
           <w:rFonts w:ascii="Consolas" w:hAnsi="Consolas" w:cs="Consolas"/>
@@ -9266,6 +9466,7 @@
         </w:rPr>
         <w:t>return</w:t>
       </w:r>
+      <w:proofErr w:type="gramEnd"/>
       <w:r>
         <w:rPr>
           <w:rFonts w:ascii="Consolas" w:hAnsi="Consolas" w:cs="Consolas"/>
@@ -9575,7 +9776,7 @@
           <w:noProof/>
           <w:sz w:val="24"/>
           <w:szCs w:val="24"/>
-          <w:lang w:eastAsia="pl-PL"/>
+          <w:lang w:val="en-US"/>
         </w:rPr>
         <w:drawing>
           <wp:inline distT="0" distB="0" distL="0" distR="0">
@@ -9642,6 +9843,7 @@
         </w:rPr>
         <w:t>W skład EDK II wchodzi wiele bibliotek</w:t>
       </w:r>
+      <w:proofErr w:type="gramStart"/>
       <w:r>
         <w:rPr>
           <w:rStyle w:val="Odwoanieprzypisudolnego"/>
@@ -9675,7 +9877,16 @@
           <w:sz w:val="27"/>
           <w:szCs w:val="27"/>
         </w:rPr>
-        <w:t>, bez których realizacja tego projektu byłaby niewykonalna</w:t>
+        <w:t>, bez</w:t>
+      </w:r>
+      <w:proofErr w:type="gramEnd"/>
+      <w:r>
+        <w:rPr>
+          <w:rFonts w:ascii="Times New Roman" w:hAnsi="Times New Roman" w:cs="Times New Roman"/>
+          <w:sz w:val="27"/>
+          <w:szCs w:val="27"/>
+        </w:rPr>
+        <w:t xml:space="preserve"> których realizacja tego projektu byłaby niewykonalna</w:t>
       </w:r>
       <w:r>
         <w:rPr>
@@ -10282,13 +10493,7 @@
         <w:footnoteRef/>
       </w:r>
       <w:r>
-        <w:t xml:space="preserve"> Wykład dr</w:t>
-      </w:r>
-      <w:r>
-        <w:t>a</w:t>
-      </w:r>
-      <w:r>
-        <w:t xml:space="preserve"> </w:t>
+        <w:t xml:space="preserve"> Wykład dr </w:t>
       </w:r>
       <w:proofErr w:type="spellStart"/>
       <w:r>
@@ -10296,8 +10501,13 @@
       </w:r>
       <w:proofErr w:type="spellEnd"/>
       <w:r>
-        <w:t xml:space="preserve"> z Oprogramowania Systemowego: OS_2013_start_systemu.pdf</w:t>
-      </w:r>
+        <w:t xml:space="preserve"> z Oprogramowania Systemowego: OS_2013_start_systemu.</w:t>
+      </w:r>
+      <w:proofErr w:type="gramStart"/>
+      <w:r>
+        <w:t>pdf</w:t>
+      </w:r>
+      <w:proofErr w:type="gramEnd"/>
       <w:r>
         <w:t xml:space="preserve">, </w:t>
       </w:r>
@@ -12440,7 +12650,7 @@
 </file>
 
 <file path=customXml/itemProps1.xml><?xml version="1.0" encoding="utf-8"?>
-<ds:datastoreItem xmlns:ds="http://schemas.openxmlformats.org/officeDocument/2006/customXml" ds:itemID="{AFB8063C-EEFB-4C34-9897-237C9C0AF370}">
+<ds:datastoreItem xmlns:ds="http://schemas.openxmlformats.org/officeDocument/2006/customXml" ds:itemID="{48E05BB7-CB25-4223-935B-BD1F38864DB6}">
   <ds:schemaRefs>
     <ds:schemaRef ds:uri="http://schemas.openxmlformats.org/officeDocument/2006/bibliography"/>
   </ds:schemaRefs>

</xml_diff>